<commit_message>
Penultimate revisions to v3
</commit_message>
<xml_diff>
--- a/doc/Ogle_Paulyetal_Algorithm_v3.docx
+++ b/doc/Ogle_Paulyetal_Algorithm_v3.docx
@@ -347,7 +347,12 @@
         <w:t>be implemented in more situations and its fit rigorously compared to the results from other models</w:t>
       </w:r>
       <w:r>
-        <w:t xml:space="preserve"> of seasonal fish growth</w:t>
+        <w:t xml:space="preserve"> of </w:t>
+      </w:r>
+      <w:bookmarkStart w:id="1" w:name="_GoBack"/>
+      <w:bookmarkEnd w:id="1"/>
+      <w:r>
+        <w:t>fish growth</w:t>
       </w:r>
       <w:r>
         <w:t>.</w:t>
@@ -876,7 +881,13 @@
         </m:sSub>
       </m:oMath>
       <w:r>
-        <w:t xml:space="preserve"> (Schnute and Fournier 1980)</w:t>
+        <w:t xml:space="preserve"> (Schnute and Fournier</w:t>
+      </w:r>
+      <w:r>
+        <w:t>,</w:t>
+      </w:r>
+      <w:r>
+        <w:t xml:space="preserve"> 1980)</w:t>
       </w:r>
       <w:r>
         <w:t xml:space="preserve"> and </w:t>
@@ -976,6 +987,9 @@
       </w:r>
       <w:r>
         <w:t>et al.</w:t>
+      </w:r>
+      <w:r>
+        <w:t>,</w:t>
       </w:r>
       <w:r>
         <w:rPr>
@@ -1421,11 +1435,9 @@
       <w:r>
         <w:t xml:space="preserve"> in mean length (</w:t>
       </w:r>
-      <w:ins w:id="1" w:author="Derek Ogle" w:date="2016-09-08T09:58:00Z">
-        <w:r>
-          <w:t xml:space="preserve">i.e., reduces to Equation 1; </w:t>
-        </w:r>
-      </w:ins>
+      <w:r>
+        <w:t xml:space="preserve">i.e., reduces to Equation 1; </w:t>
+      </w:r>
       <m:oMath>
         <m:r>
           <w:rPr>
@@ -1459,7 +1471,7 @@
         <w:t xml:space="preserve">increase in mean length </w:t>
       </w:r>
       <w:r>
-        <w:t xml:space="preserve">(for </w:t>
+        <w:t>(</w:t>
       </w:r>
       <w:r>
         <w:t>0&lt;</w:t>
@@ -1668,7 +1680,16 @@
         <w:t xml:space="preserve"> for length (but not weight) data</w:t>
       </w:r>
       <w:r>
-        <w:t xml:space="preserve"> (however, see Nickelson and Larson (1974), Huusko et al (2011)</w:t>
+        <w:t xml:space="preserve"> (however, see Nickelson and Larson (1974), Huusko et al</w:t>
+      </w:r>
+      <w:r>
+        <w:t>.</w:t>
+      </w:r>
+      <w:r>
+        <w:t xml:space="preserve"> (2011)</w:t>
+      </w:r>
+      <w:r>
+        <w:t>,</w:t>
       </w:r>
       <w:r>
         <w:t xml:space="preserve"> </w:t>
@@ -2264,6 +2285,9 @@
         <w:t>et al.</w:t>
       </w:r>
       <w:r>
+        <w:t>,</w:t>
+      </w:r>
+      <w:r>
         <w:t xml:space="preserve"> 1992). </w:t>
       </w:r>
       <w:r>
@@ -2788,57 +2812,8 @@
       <w:r>
         <w:t xml:space="preserve"> (1992) did describe the operations performed by their program, but there is no</w:t>
       </w:r>
-      <w:ins w:id="2" w:author="Derek Ogle" w:date="2016-09-08T10:38:00Z">
-        <w:r>
-          <w:t xml:space="preserve"> equation for </w:t>
-        </w:r>
-      </w:ins>
-      <m:oMath>
-        <m:sSup>
-          <m:sSupPr>
-            <m:ctrlPr>
-              <w:ins w:id="3" w:author="Derek Ogle" w:date="2016-09-08T10:39:00Z">
-                <w:rPr>
-                  <w:rFonts w:ascii="Cambria Math" w:hAnsi="Cambria Math"/>
-                </w:rPr>
-              </w:ins>
-            </m:ctrlPr>
-          </m:sSupPr>
-          <m:e>
-            <m:r>
-              <w:ins w:id="4" w:author="Derek Ogle" w:date="2016-09-08T10:39:00Z">
-                <w:rPr>
-                  <w:rFonts w:ascii="Cambria Math" w:hAnsi="Cambria Math"/>
-                </w:rPr>
-                <m:t>t</m:t>
-              </w:ins>
-            </m:r>
-          </m:e>
-          <m:sup>
-            <m:r>
-              <w:ins w:id="5" w:author="Derek Ogle" w:date="2016-09-08T10:39:00Z">
-                <w:rPr>
-                  <w:rFonts w:ascii="Cambria Math" w:hAnsi="Cambria Math"/>
-                </w:rPr>
-                <m:t>'</m:t>
-              </w:ins>
-            </m:r>
-          </m:sup>
-        </m:sSup>
-      </m:oMath>
-      <w:ins w:id="6" w:author="Derek Ogle" w:date="2016-09-08T10:39:00Z">
-        <w:r>
-          <w:t xml:space="preserve"> or</w:t>
-        </w:r>
-      </w:ins>
-      <w:r>
-        <w:t xml:space="preserve"> </w:t>
-      </w:r>
-      <w:r>
-        <w:t xml:space="preserve">detailed </w:t>
-      </w:r>
-      <w:r>
-        <w:t xml:space="preserve">description of how </w:t>
+      <w:r>
+        <w:t xml:space="preserve"> equation for </w:t>
       </w:r>
       <m:oMath>
         <m:sSup>
@@ -2868,366 +2843,16 @@
         </m:sSup>
       </m:oMath>
       <w:r>
+        <w:t xml:space="preserve"> or</w:t>
+      </w:r>
+      <w:r>
         <w:t xml:space="preserve"> </w:t>
       </w:r>
       <w:r>
-        <w:t>should be</w:t>
-      </w:r>
-      <w:r>
-        <w:t xml:space="preserve"> operationalized. </w:t>
-      </w:r>
-      <w:r>
-        <w:t xml:space="preserve"> </w:t>
-      </w:r>
-      <w:ins w:id="7" w:author="Derek Ogle" w:date="2016-09-08T10:39:00Z">
-        <w:r>
-          <w:t xml:space="preserve">This lack of specificity may be </w:t>
-        </w:r>
-      </w:ins>
-      <w:ins w:id="8" w:author="Derek Ogle" w:date="2016-09-08T10:32:00Z">
-        <w:r>
-          <w:t>because</w:t>
-        </w:r>
-      </w:ins>
-      <w:ins w:id="9" w:author="Derek Ogle" w:date="2016-09-08T10:15:00Z">
-        <w:r>
-          <w:t xml:space="preserve"> the relationship between </w:t>
-        </w:r>
-      </w:ins>
-      <m:oMath>
-        <m:r>
-          <w:ins w:id="10" w:author="Derek Ogle" w:date="2016-09-08T10:19:00Z">
-            <w:rPr>
-              <w:rFonts w:ascii="Cambria Math" w:hAnsi="Cambria Math"/>
-            </w:rPr>
-            <m:t>t</m:t>
-          </w:ins>
-        </m:r>
-      </m:oMath>
-      <w:ins w:id="11" w:author="Derek Ogle" w:date="2016-09-08T10:15:00Z">
-        <w:r>
-          <w:t xml:space="preserve"> and </w:t>
-        </w:r>
-      </w:ins>
-      <m:oMath>
-        <m:sSup>
-          <m:sSupPr>
-            <m:ctrlPr>
-              <w:ins w:id="12" w:author="Derek Ogle" w:date="2016-09-08T10:19:00Z">
-                <w:rPr>
-                  <w:rFonts w:ascii="Cambria Math" w:hAnsi="Cambria Math"/>
-                </w:rPr>
-              </w:ins>
-            </m:ctrlPr>
-          </m:sSupPr>
-          <m:e>
-            <m:r>
-              <w:ins w:id="13" w:author="Derek Ogle" w:date="2016-09-08T10:19:00Z">
-                <w:rPr>
-                  <w:rFonts w:ascii="Cambria Math" w:hAnsi="Cambria Math"/>
-                </w:rPr>
-                <m:t>t</m:t>
-              </w:ins>
-            </m:r>
-          </m:e>
-          <m:sup>
-            <m:r>
-              <w:ins w:id="14" w:author="Derek Ogle" w:date="2016-09-08T10:19:00Z">
-                <w:rPr>
-                  <w:rFonts w:ascii="Cambria Math" w:hAnsi="Cambria Math"/>
-                </w:rPr>
-                <m:t>'</m:t>
-              </w:ins>
-            </m:r>
-          </m:sup>
-        </m:sSup>
-      </m:oMath>
-      <w:ins w:id="15" w:author="Derek Ogle" w:date="2016-09-08T10:17:00Z">
-        <w:r>
-          <w:t xml:space="preserve"> is </w:t>
-        </w:r>
-      </w:ins>
-      <w:ins w:id="16" w:author="Derek Ogle" w:date="2016-09-08T10:18:00Z">
-        <w:r>
-          <w:t xml:space="preserve">not </w:t>
-        </w:r>
-      </w:ins>
-      <w:ins w:id="17" w:author="Derek Ogle" w:date="2016-09-08T10:22:00Z">
-        <w:r>
-          <w:t xml:space="preserve">a simple </w:t>
-        </w:r>
-      </w:ins>
-      <w:ins w:id="18" w:author="Derek Ogle" w:date="2016-09-08T10:18:00Z">
-        <w:r>
-          <w:t>linear</w:t>
-        </w:r>
-      </w:ins>
-      <w:ins w:id="19" w:author="Derek Ogle" w:date="2016-09-08T10:22:00Z">
-        <w:r>
-          <w:t xml:space="preserve"> shift in scale</w:t>
-        </w:r>
-      </w:ins>
-      <w:ins w:id="20" w:author="Derek Ogle" w:date="2016-09-08T10:18:00Z">
-        <w:r>
-          <w:t xml:space="preserve">, is </w:t>
-        </w:r>
-      </w:ins>
-      <w:ins w:id="21" w:author="Derek Ogle" w:date="2016-09-08T10:17:00Z">
-        <w:r>
-          <w:t>not one-to-one</w:t>
-        </w:r>
-      </w:ins>
-      <w:ins w:id="22" w:author="Derek Ogle" w:date="2016-09-08T10:18:00Z">
-        <w:r>
-          <w:t xml:space="preserve">, and depends on how </w:t>
-        </w:r>
-      </w:ins>
-      <m:oMath>
-        <m:r>
-          <w:ins w:id="23" w:author="Derek Ogle" w:date="2016-09-08T10:20:00Z">
-            <w:rPr>
-              <w:rFonts w:ascii="Cambria Math" w:hAnsi="Cambria Math"/>
-            </w:rPr>
-            <m:t>t</m:t>
-          </w:ins>
-        </m:r>
-      </m:oMath>
-      <w:ins w:id="24" w:author="Derek Ogle" w:date="2016-09-08T10:18:00Z">
-        <w:r>
-          <w:t xml:space="preserve"> relates to </w:t>
-        </w:r>
-      </w:ins>
-      <m:oMath>
-        <m:sSub>
-          <m:sSubPr>
-            <m:ctrlPr>
-              <w:ins w:id="25" w:author="Derek Ogle" w:date="2016-09-08T10:24:00Z">
-                <w:rPr>
-                  <w:rFonts w:ascii="Cambria Math" w:hAnsi="Cambria Math"/>
-                </w:rPr>
-              </w:ins>
-            </m:ctrlPr>
-          </m:sSubPr>
-          <m:e>
-            <m:r>
-              <w:ins w:id="26" w:author="Derek Ogle" w:date="2016-09-08T10:24:00Z">
-                <w:rPr>
-                  <w:rFonts w:ascii="Cambria Math" w:hAnsi="Cambria Math"/>
-                </w:rPr>
-                <m:t>t</m:t>
-              </w:ins>
-            </m:r>
-          </m:e>
-          <m:sub>
-            <m:r>
-              <w:ins w:id="27" w:author="Derek Ogle" w:date="2016-09-08T10:24:00Z">
-                <w:rPr>
-                  <w:rFonts w:ascii="Cambria Math" w:hAnsi="Cambria Math"/>
-                </w:rPr>
-                <m:t>s</m:t>
-              </w:ins>
-            </m:r>
-          </m:sub>
-        </m:sSub>
-      </m:oMath>
-      <w:ins w:id="28" w:author="Derek Ogle" w:date="2016-09-08T10:24:00Z">
-        <w:r>
-          <w:rPr>
-            <w:rFonts w:eastAsiaTheme="minorEastAsia"/>
-          </w:rPr>
-          <w:t xml:space="preserve">, </w:t>
-        </w:r>
-        <m:oMath>
-          <m:r>
-            <w:rPr>
-              <w:rFonts w:ascii="Cambria Math" w:hAnsi="Cambria Math"/>
-            </w:rPr>
-            <m:t>NGT</m:t>
-          </m:r>
-        </m:oMath>
-        <w:r>
-          <w:t xml:space="preserve">, and the number of completed </w:t>
-        </w:r>
-      </w:ins>
-      <w:ins w:id="29" w:author="Derek Ogle" w:date="2016-09-08T10:25:00Z">
-        <w:r>
-          <w:t xml:space="preserve">no-growth periods prior to </w:t>
-        </w:r>
-      </w:ins>
-      <m:oMath>
-        <m:r>
-          <w:ins w:id="30" w:author="Derek Ogle" w:date="2016-09-08T10:26:00Z">
-            <w:rPr>
-              <w:rFonts w:ascii="Cambria Math" w:hAnsi="Cambria Math"/>
-            </w:rPr>
-            <m:t>t</m:t>
-          </w:ins>
-        </m:r>
-      </m:oMath>
-      <w:ins w:id="31" w:author="Derek Ogle" w:date="2016-09-08T10:25:00Z">
-        <w:r>
-          <w:t>.</w:t>
-        </w:r>
-      </w:ins>
-      <w:del w:id="32" w:author="Derek Ogle" w:date="2016-09-08T10:20:00Z">
-        <w:r>
-          <w:delText>This is an im</w:delText>
-        </w:r>
-        <w:r>
-          <w:delText>portant step in using Equation 3</w:delText>
-        </w:r>
-        <w:r>
-          <w:delText xml:space="preserve"> because </w:delText>
-        </w:r>
-        <m:oMath>
-          <m:sSup>
-            <m:sSupPr>
-              <m:ctrlPr>
-                <w:rPr>
-                  <w:rFonts w:ascii="Cambria Math" w:hAnsi="Cambria Math"/>
-                </w:rPr>
-              </m:ctrlPr>
-            </m:sSupPr>
-            <m:e>
-              <m:r>
-                <w:rPr>
-                  <w:rFonts w:ascii="Cambria Math" w:hAnsi="Cambria Math"/>
-                </w:rPr>
-                <m:t>t</m:t>
-              </m:r>
-            </m:e>
-            <m:sup>
-              <m:r>
-                <w:rPr>
-                  <w:rFonts w:ascii="Cambria Math" w:hAnsi="Cambria Math"/>
-                </w:rPr>
-                <m:t>'</m:t>
-              </m:r>
-            </m:sup>
-          </m:sSup>
-        </m:oMath>
-        <w:r>
-          <w:delText xml:space="preserve"> is a function of </w:delText>
-        </w:r>
-        <m:oMath>
-          <m:r>
-            <w:rPr>
-              <w:rFonts w:ascii="Cambria Math" w:hAnsi="Cambria Math"/>
-            </w:rPr>
-            <m:t>t</m:t>
-          </m:r>
-        </m:oMath>
-        <w:r>
-          <w:delText>, but it is also a function of</w:delText>
-        </w:r>
-      </w:del>
-      <w:r>
-        <w:t xml:space="preserve"> </w:t>
-      </w:r>
-      <m:oMath>
-        <m:r>
-          <w:del w:id="33" w:author="Derek Ogle" w:date="2016-09-08T10:24:00Z">
-            <w:rPr>
-              <w:rFonts w:ascii="Cambria Math" w:hAnsi="Cambria Math"/>
-            </w:rPr>
-            <m:t>NGT</m:t>
-          </w:del>
-        </m:r>
-      </m:oMath>
-      <w:del w:id="34" w:author="Derek Ogle" w:date="2016-09-08T10:24:00Z">
-        <w:r>
-          <w:delText xml:space="preserve"> </w:delText>
-        </w:r>
-      </w:del>
-      <w:del w:id="35" w:author="Derek Ogle" w:date="2016-09-08T10:32:00Z">
-        <w:r>
-          <w:delText>and</w:delText>
-        </w:r>
-      </w:del>
-      <w:del w:id="36" w:author="Derek Ogle" w:date="2016-09-08T10:24:00Z">
-        <w:r>
-          <w:delText xml:space="preserve"> </w:delText>
-        </w:r>
-        <m:oMath>
-          <m:sSub>
-            <m:sSubPr>
-              <m:ctrlPr>
-                <w:rPr>
-                  <w:rFonts w:ascii="Cambria Math" w:hAnsi="Cambria Math"/>
-                </w:rPr>
-              </m:ctrlPr>
-            </m:sSubPr>
-            <m:e>
-              <m:r>
-                <w:rPr>
-                  <w:rFonts w:ascii="Cambria Math" w:hAnsi="Cambria Math"/>
-                </w:rPr>
-                <m:t>t</m:t>
-              </m:r>
-            </m:e>
-            <m:sub>
-              <m:r>
-                <w:rPr>
-                  <w:rFonts w:ascii="Cambria Math" w:hAnsi="Cambria Math"/>
-                </w:rPr>
-                <m:t>s</m:t>
-              </m:r>
-            </m:sub>
-          </m:sSub>
-        </m:oMath>
-      </w:del>
-      <w:del w:id="37" w:author="Derek Ogle" w:date="2016-09-08T10:32:00Z">
-        <w:r>
-          <w:delText xml:space="preserve">, which are parameters to be estimated during the model-fitting process. </w:delText>
-        </w:r>
-        <w:r>
-          <w:delText xml:space="preserve"> </w:delText>
-        </w:r>
-        <w:r>
-          <w:delText xml:space="preserve">Thus, the values for </w:delText>
-        </w:r>
-        <m:oMath>
-          <m:sSup>
-            <m:sSupPr>
-              <m:ctrlPr>
-                <w:rPr>
-                  <w:rFonts w:ascii="Cambria Math" w:hAnsi="Cambria Math"/>
-                </w:rPr>
-              </m:ctrlPr>
-            </m:sSupPr>
-            <m:e>
-              <m:r>
-                <w:rPr>
-                  <w:rFonts w:ascii="Cambria Math" w:hAnsi="Cambria Math"/>
-                </w:rPr>
-                <m:t>t</m:t>
-              </m:r>
-            </m:e>
-            <m:sup>
-              <m:r>
-                <w:rPr>
-                  <w:rFonts w:ascii="Cambria Math" w:hAnsi="Cambria Math"/>
-                </w:rPr>
-                <m:t>'</m:t>
-              </m:r>
-            </m:sup>
-          </m:sSup>
-        </m:oMath>
-        <w:r>
-          <w:delText xml:space="preserve"> change with each iteration of the non-linear model-fitting algorithm.</w:delText>
-        </w:r>
-      </w:del>
-    </w:p>
-    <w:p>
-      <w:pPr>
-        <w:pStyle w:val="BodyText"/>
-      </w:pPr>
-      <w:r>
-        <w:lastRenderedPageBreak/>
-        <w:tab/>
-      </w:r>
-      <w:r>
-        <w:t xml:space="preserve">Therefore, the objectives of this note are to (i) operationalize the calculation of </w:t>
+        <w:t xml:space="preserve">detailed </w:t>
+      </w:r>
+      <w:r>
+        <w:t xml:space="preserve">description of how </w:t>
       </w:r>
       <m:oMath>
         <m:sSup>
@@ -3257,7 +2882,36 @@
         </m:sSup>
       </m:oMath>
       <w:r>
-        <w:t xml:space="preserve">, (ii) provide an algorithm for the calculation of </w:t>
+        <w:t xml:space="preserve"> </w:t>
+      </w:r>
+      <w:r>
+        <w:t>should be</w:t>
+      </w:r>
+      <w:r>
+        <w:t xml:space="preserve"> operationalized. </w:t>
+      </w:r>
+      <w:r>
+        <w:t xml:space="preserve"> </w:t>
+      </w:r>
+      <w:r>
+        <w:t xml:space="preserve">This lack of specificity may be </w:t>
+      </w:r>
+      <w:r>
+        <w:t>because</w:t>
+      </w:r>
+      <w:r>
+        <w:t xml:space="preserve"> the relationship between </w:t>
+      </w:r>
+      <m:oMath>
+        <m:r>
+          <w:rPr>
+            <w:rFonts w:ascii="Cambria Math" w:hAnsi="Cambria Math"/>
+          </w:rPr>
+          <m:t>t</m:t>
+        </m:r>
+      </m:oMath>
+      <w:r>
+        <w:t xml:space="preserve"> and </w:t>
       </w:r>
       <m:oMath>
         <m:sSup>
@@ -3287,8 +2941,163 @@
         </m:sSup>
       </m:oMath>
       <w:r>
+        <w:t xml:space="preserve"> is not </w:t>
+      </w:r>
+      <w:r>
+        <w:t xml:space="preserve">a simple </w:t>
+      </w:r>
+      <w:r>
+        <w:t>linear</w:t>
+      </w:r>
+      <w:r>
+        <w:t xml:space="preserve"> shift in scale</w:t>
+      </w:r>
+      <w:r>
+        <w:t xml:space="preserve">, is not one-to-one, and depends on how </w:t>
+      </w:r>
+      <m:oMath>
+        <m:r>
+          <w:rPr>
+            <w:rFonts w:ascii="Cambria Math" w:hAnsi="Cambria Math"/>
+          </w:rPr>
+          <m:t>t</m:t>
+        </m:r>
+      </m:oMath>
+      <w:r>
+        <w:t xml:space="preserve"> relates to </w:t>
+      </w:r>
+      <m:oMath>
+        <m:sSub>
+          <m:sSubPr>
+            <m:ctrlPr>
+              <w:rPr>
+                <w:rFonts w:ascii="Cambria Math" w:hAnsi="Cambria Math"/>
+              </w:rPr>
+            </m:ctrlPr>
+          </m:sSubPr>
+          <m:e>
+            <m:r>
+              <w:rPr>
+                <w:rFonts w:ascii="Cambria Math" w:hAnsi="Cambria Math"/>
+              </w:rPr>
+              <m:t>t</m:t>
+            </m:r>
+          </m:e>
+          <m:sub>
+            <m:r>
+              <w:rPr>
+                <w:rFonts w:ascii="Cambria Math" w:hAnsi="Cambria Math"/>
+              </w:rPr>
+              <m:t>s</m:t>
+            </m:r>
+          </m:sub>
+        </m:sSub>
+      </m:oMath>
+      <w:r>
+        <w:rPr>
+          <w:rFonts w:eastAsiaTheme="minorEastAsia"/>
+        </w:rPr>
+        <w:t xml:space="preserve">, </w:t>
+      </w:r>
+      <m:oMath>
+        <m:r>
+          <w:rPr>
+            <w:rFonts w:ascii="Cambria Math" w:hAnsi="Cambria Math"/>
+          </w:rPr>
+          <m:t>NGT</m:t>
+        </m:r>
+      </m:oMath>
+      <w:r>
+        <w:t xml:space="preserve">, and the number of completed </w:t>
+      </w:r>
+      <w:r>
+        <w:t xml:space="preserve">no-growth periods prior to </w:t>
+      </w:r>
+      <m:oMath>
+        <m:r>
+          <w:rPr>
+            <w:rFonts w:ascii="Cambria Math" w:hAnsi="Cambria Math"/>
+          </w:rPr>
+          <m:t>t</m:t>
+        </m:r>
+      </m:oMath>
+      <w:r>
+        <w:t>.</w:t>
+      </w:r>
+      <w:r>
         <w:t xml:space="preserve"> </w:t>
       </w:r>
+    </w:p>
+    <w:p>
+      <w:pPr>
+        <w:pStyle w:val="BodyText"/>
+      </w:pPr>
+      <w:r>
+        <w:tab/>
+      </w:r>
+      <w:r>
+        <w:t xml:space="preserve">Therefore, the objectives of this note are to (i) operationalize the calculation of </w:t>
+      </w:r>
+      <m:oMath>
+        <m:sSup>
+          <m:sSupPr>
+            <m:ctrlPr>
+              <w:rPr>
+                <w:rFonts w:ascii="Cambria Math" w:hAnsi="Cambria Math"/>
+              </w:rPr>
+            </m:ctrlPr>
+          </m:sSupPr>
+          <m:e>
+            <m:r>
+              <w:rPr>
+                <w:rFonts w:ascii="Cambria Math" w:hAnsi="Cambria Math"/>
+              </w:rPr>
+              <m:t>t</m:t>
+            </m:r>
+          </m:e>
+          <m:sup>
+            <m:r>
+              <w:rPr>
+                <w:rFonts w:ascii="Cambria Math" w:hAnsi="Cambria Math"/>
+              </w:rPr>
+              <m:t>'</m:t>
+            </m:r>
+          </m:sup>
+        </m:sSup>
+      </m:oMath>
+      <w:r>
+        <w:t xml:space="preserve">, (ii) provide an algorithm for the calculation of </w:t>
+      </w:r>
+      <m:oMath>
+        <m:sSup>
+          <m:sSupPr>
+            <m:ctrlPr>
+              <w:rPr>
+                <w:rFonts w:ascii="Cambria Math" w:hAnsi="Cambria Math"/>
+              </w:rPr>
+            </m:ctrlPr>
+          </m:sSupPr>
+          <m:e>
+            <m:r>
+              <w:rPr>
+                <w:rFonts w:ascii="Cambria Math" w:hAnsi="Cambria Math"/>
+              </w:rPr>
+              <m:t>t</m:t>
+            </m:r>
+          </m:e>
+          <m:sup>
+            <m:r>
+              <w:rPr>
+                <w:rFonts w:ascii="Cambria Math" w:hAnsi="Cambria Math"/>
+              </w:rPr>
+              <m:t>'</m:t>
+            </m:r>
+          </m:sup>
+        </m:sSup>
+      </m:oMath>
+      <w:r>
+        <w:t xml:space="preserve"> </w:t>
+      </w:r>
       <w:r>
         <w:t xml:space="preserve">to be used when fitting </w:t>
       </w:r>
@@ -3320,7 +3129,17 @@
         <w:t xml:space="preserve">  With this description, </w:t>
       </w:r>
       <w:r>
-        <w:t>Equation 3 can now be implemented in more situations and rigorously compared with other seasonal growth models (e.g., Equation 2).</w:t>
+        <w:t xml:space="preserve">Equation 3 </w:t>
+      </w:r>
+      <w:r>
+        <w:lastRenderedPageBreak/>
+        <w:t>can now be implemented in more situations and rigorously compared with other growth models (e.g., Equation</w:t>
+      </w:r>
+      <w:r>
+        <w:t>s 1 and</w:t>
+      </w:r>
+      <w:r>
+        <w:t xml:space="preserve"> 2).</w:t>
       </w:r>
     </w:p>
     <w:p>
@@ -3653,7 +3472,19 @@
         <w:rPr>
           <w:rFonts w:eastAsiaTheme="minorEastAsia"/>
         </w:rPr>
-        <w:t xml:space="preserve">.  With this </w:t>
+        <w:t>.  With this</w:t>
+      </w:r>
+      <w:r>
+        <w:rPr>
+          <w:rFonts w:eastAsiaTheme="minorEastAsia"/>
+        </w:rPr>
+        <w:t>,</w:t>
+      </w:r>
+      <w:r>
+        <w:rPr>
+          <w:rFonts w:eastAsiaTheme="minorEastAsia"/>
+        </w:rPr>
+        <w:t xml:space="preserve"> </w:t>
       </w:r>
       <w:r>
         <w:t xml:space="preserve">the following </w:t>
@@ -4164,10 +3995,25 @@
         <w:t>proportion</w:t>
       </w:r>
       <w:r>
-        <w:t xml:space="preserve"> of a year</w:t>
-      </w:r>
-      <w:r>
-        <w:t xml:space="preserve"> that started at a growth period</w:t>
+        <w:t xml:space="preserve"> </w:t>
+      </w:r>
+      <w:r>
+        <w:t xml:space="preserve">completed </w:t>
+      </w:r>
+      <w:r>
+        <w:t>of a year</w:t>
+      </w:r>
+      <w:r>
+        <w:t xml:space="preserve"> that started with</w:t>
+      </w:r>
+      <w:r>
+        <w:t xml:space="preserve"> </w:t>
+      </w:r>
+      <w:r>
+        <w:t>the most recent</w:t>
+      </w:r>
+      <w:r>
+        <w:t xml:space="preserve"> growth period</w:t>
       </w:r>
       <w:r>
         <w:t>.</w:t>
@@ -4277,7 +4123,6 @@
         </w:numPr>
       </w:pPr>
       <w:r>
-        <w:lastRenderedPageBreak/>
         <w:t xml:space="preserve">Substract the </w:t>
       </w:r>
       <m:oMath>
@@ -4295,7 +4140,10 @@
         <w:t xml:space="preserve">Step 2 </w:t>
       </w:r>
       <w:r>
-        <w:t>value.</w:t>
+        <w:t>result</w:t>
+      </w:r>
+      <w:r>
+        <w:t>.</w:t>
       </w:r>
       <w:r>
         <w:t xml:space="preserve"> </w:t>
@@ -4423,22 +4271,35 @@
         </w:numPr>
       </w:pPr>
       <w:r>
-        <w:t>If the value from S</w:t>
+        <w:lastRenderedPageBreak/>
+        <w:t>If the S</w:t>
       </w:r>
       <w:r>
         <w:t xml:space="preserve">tep </w:t>
       </w:r>
       <w:r>
-        <w:t xml:space="preserve">3 </w:t>
-      </w:r>
-      <w:r>
-        <w:t>is negative, then the age is within the no-growth period and the negative value should be replaced with a zero.  Otherwise, the positive value represents the</w:t>
-      </w:r>
-      <w:r>
-        <w:t xml:space="preserve"> proportion</w:t>
-      </w:r>
-      <w:r>
-        <w:t xml:space="preserve"> of time into a growth period.</w:t>
+        <w:t>3</w:t>
+      </w:r>
+      <w:r>
+        <w:t xml:space="preserve"> result</w:t>
+      </w:r>
+      <w:r>
+        <w:t xml:space="preserve"> </w:t>
+      </w:r>
+      <w:r>
+        <w:t xml:space="preserve">is negative, then the age is within the no-growth period and the negative value should be replaced with a zero.  Otherwise, the positive value represents the </w:t>
+      </w:r>
+      <w:r>
+        <w:t xml:space="preserve">amount of the most recent </w:t>
+      </w:r>
+      <w:r>
+        <w:t>growth period</w:t>
+      </w:r>
+      <w:r>
+        <w:t xml:space="preserve"> completed</w:t>
+      </w:r>
+      <w:r>
+        <w:t>.</w:t>
       </w:r>
       <w:r>
         <w:t xml:space="preserve"> </w:t>
@@ -4527,10 +4388,13 @@
         </w:numPr>
       </w:pPr>
       <w:r>
-        <w:t xml:space="preserve">Add the value from </w:t>
+        <w:t xml:space="preserve">Add the </w:t>
       </w:r>
       <w:r>
         <w:t>Step 4</w:t>
+      </w:r>
+      <w:r>
+        <w:t xml:space="preserve"> result</w:t>
       </w:r>
       <w:r>
         <w:t xml:space="preserve"> to the product of the number of </w:t>
@@ -4701,6 +4565,9 @@
         <w:t>Step 5</w:t>
       </w:r>
       <w:r>
+        <w:t xml:space="preserve"> </w:t>
+      </w:r>
+      <w:r>
         <w:t>result</w:t>
       </w:r>
       <w:r>
@@ -4861,7 +4728,13 @@
         <w:t xml:space="preserve"> (</w:t>
       </w:r>
       <w:r>
-        <w:t>R Development Core Team 2016</w:t>
+        <w:t>R Development Core Team</w:t>
+      </w:r>
+      <w:r>
+        <w:t>,</w:t>
+      </w:r>
+      <w:r>
+        <w:t xml:space="preserve"> 2016</w:t>
       </w:r>
       <w:r>
         <w:t>)</w:t>
@@ -4900,7 +4773,13 @@
         <w:t>, is included in the vbFuns() function of the FSA package</w:t>
       </w:r>
       <w:r>
-        <w:t xml:space="preserve"> (Ogle 2016b).</w:t>
+        <w:t xml:space="preserve"> </w:t>
+      </w:r>
+      <w:r>
+        <w:t xml:space="preserve">v0.8.8 </w:t>
+      </w:r>
+      <w:r>
+        <w:t>(Ogle 2016b).</w:t>
       </w:r>
       <w:r>
         <w:t xml:space="preserve">  Use of this f</w:t>
@@ -4995,7 +4874,6 @@
         <w:t xml:space="preserve">.  </w:t>
       </w:r>
       <w:r>
-        <w:lastRenderedPageBreak/>
         <w:t xml:space="preserve">Stewart </w:t>
       </w:r>
       <w:r>
@@ -5019,7 +4897,11 @@
         <w:t xml:space="preserve"> to not exceed 1.  The</w:t>
       </w:r>
       <w:r>
-        <w:t>se data were cho</w:t>
+        <w:t xml:space="preserve">se data </w:t>
+      </w:r>
+      <w:r>
+        <w:lastRenderedPageBreak/>
+        <w:t>were cho</w:t>
       </w:r>
       <w:r>
         <w:t>sen to illustrate how Equation 3</w:t>
@@ -5030,16 +4912,9 @@
       <w:r>
         <w:t>th</w:t>
       </w:r>
-      <w:ins w:id="38" w:author="Derek Ogle" w:date="2016-09-08T13:09:00Z">
-        <w:r>
-          <w:t>a</w:t>
-        </w:r>
-      </w:ins>
-      <w:del w:id="39" w:author="Derek Ogle" w:date="2016-09-08T13:09:00Z">
-        <w:r>
-          <w:delText>e</w:delText>
-        </w:r>
-      </w:del>
+      <w:r>
+        <w:t>a</w:t>
+      </w:r>
       <w:r>
         <w:t xml:space="preserve">n </w:t>
       </w:r>
@@ -5188,25 +5063,12 @@
       <w:r>
         <w:t xml:space="preserve">hree </w:t>
       </w:r>
-      <w:ins w:id="40" w:author="Derek Ogle" w:date="2016-09-08T13:09:00Z">
-        <w:r>
-          <w:t xml:space="preserve">of these </w:t>
-        </w:r>
-      </w:ins>
+      <w:r>
+        <w:t xml:space="preserve">of these </w:t>
+      </w:r>
       <w:r>
         <w:t xml:space="preserve">locations were chosen to </w:t>
       </w:r>
-      <w:del w:id="41" w:author="Derek Ogle" w:date="2016-09-08T13:09:00Z">
-        <w:r>
-          <w:delText>examine</w:delText>
-        </w:r>
-        <w:r>
-          <w:delText xml:space="preserve"> he</w:delText>
-        </w:r>
-        <w:r>
-          <w:delText xml:space="preserve">re to </w:delText>
-        </w:r>
-      </w:del>
       <w:r>
         <w:t>demonstrate how Equation 3 fits relative to Equation 2</w:t>
       </w:r>
@@ -5292,35 +5154,89 @@
       <w:r>
         <w:tab/>
       </w:r>
-      <w:del w:id="42" w:author="Derek Ogle" w:date="2016-09-08T10:49:00Z">
-        <w:r>
-          <w:delText>We used t</w:delText>
-        </w:r>
-      </w:del>
-      <w:ins w:id="43" w:author="Derek Ogle" w:date="2016-09-08T10:49:00Z">
-        <w:r>
-          <w:t>T</w:t>
-        </w:r>
-      </w:ins>
+      <w:r>
+        <w:t>T</w:t>
+      </w:r>
       <w:r>
         <w:t xml:space="preserve">he “port” algorithm in the nls() function in R </w:t>
       </w:r>
-      <w:ins w:id="44" w:author="Derek Ogle" w:date="2016-09-08T10:49:00Z">
-        <w:r>
-          <w:t xml:space="preserve">was used </w:t>
-        </w:r>
-      </w:ins>
+      <w:r>
+        <w:t xml:space="preserve">was used </w:t>
+      </w:r>
       <w:r>
         <w:t>to estimate the</w:t>
       </w:r>
       <w:r>
-        <w:t xml:space="preserve"> parameters for both Equations 2 and 3</w:t>
+        <w:t xml:space="preserve"> parameters for  Equations </w:t>
+      </w:r>
+      <w:r>
+        <w:t xml:space="preserve">1, </w:t>
+      </w:r>
+      <w:r>
+        <w:t>2</w:t>
+      </w:r>
+      <w:r>
+        <w:t>,</w:t>
+      </w:r>
+      <w:r>
+        <w:t xml:space="preserve"> and 3</w:t>
       </w:r>
       <w:r>
         <w:t xml:space="preserve"> for all four data sets.</w:t>
       </w:r>
       <w:r>
-        <w:t xml:space="preserve">  Starting values for </w:t>
+        <w:t xml:space="preserve">  </w:t>
+      </w:r>
+      <w:r>
+        <w:t>All s</w:t>
+      </w:r>
+      <w:r>
+        <w:t>t</w:t>
+      </w:r>
+      <w:r>
+        <w:t xml:space="preserve">arting values </w:t>
+      </w:r>
+      <w:r>
+        <w:rPr>
+          <w:rFonts w:eastAsiaTheme="minorEastAsia"/>
+        </w:rPr>
+        <w:t xml:space="preserve">were obtained </w:t>
+      </w:r>
+      <w:r>
+        <w:rPr>
+          <w:rFonts w:eastAsiaTheme="minorEastAsia"/>
+        </w:rPr>
+        <w:t xml:space="preserve">by visually fitting the VBGF to the observed data </w:t>
+      </w:r>
+      <w:r>
+        <w:rPr>
+          <w:rFonts w:eastAsiaTheme="minorEastAsia"/>
+        </w:rPr>
+        <w:t xml:space="preserve">(Ritz and Streibig, 2008; </w:t>
+      </w:r>
+      <w:r>
+        <w:rPr>
+          <w:rFonts w:eastAsiaTheme="minorEastAsia"/>
+        </w:rPr>
+        <w:t>Ogle</w:t>
+      </w:r>
+      <w:r>
+        <w:rPr>
+          <w:rFonts w:eastAsiaTheme="minorEastAsia"/>
+        </w:rPr>
+        <w:t>,</w:t>
+      </w:r>
+      <w:r>
+        <w:rPr>
+          <w:rFonts w:eastAsiaTheme="minorEastAsia"/>
+        </w:rPr>
+        <w:t xml:space="preserve"> 2016a).</w:t>
+      </w:r>
+      <w:r>
+        <w:t xml:space="preserve">  </w:t>
+      </w:r>
+      <w:r>
+        <w:t xml:space="preserve">Values of </w:t>
       </w:r>
       <m:oMath>
         <m:sSub>
@@ -5353,7 +5269,10 @@
         <w:rPr>
           <w:rFonts w:eastAsiaTheme="minorEastAsia"/>
         </w:rPr>
-        <w:t xml:space="preserve">, </w:t>
+        <w:t>,</w:t>
+      </w:r>
+      <w:r>
+        <w:t xml:space="preserve"> </w:t>
       </w:r>
       <m:oMath>
         <m:r>
@@ -5370,6 +5289,36 @@
         <w:t xml:space="preserve">, and </w:t>
       </w:r>
       <m:oMath>
+        <m:sSup>
+          <m:sSupPr>
+            <m:ctrlPr>
+              <w:rPr>
+                <w:rFonts w:ascii="Cambria Math" w:hAnsi="Cambria Math"/>
+              </w:rPr>
+            </m:ctrlPr>
+          </m:sSupPr>
+          <m:e>
+            <m:r>
+              <w:rPr>
+                <w:rFonts w:ascii="Cambria Math" w:hAnsi="Cambria Math"/>
+              </w:rPr>
+              <m:t>K</m:t>
+            </m:r>
+          </m:e>
+          <m:sup>
+            <m:r>
+              <w:rPr>
+                <w:rFonts w:ascii="Cambria Math" w:hAnsi="Cambria Math"/>
+              </w:rPr>
+              <m:t>'</m:t>
+            </m:r>
+          </m:sup>
+        </m:sSup>
+      </m:oMath>
+      <w:r>
+        <w:t xml:space="preserve"> were constrained to be positive, </w:t>
+      </w:r>
+      <m:oMath>
         <m:sSub>
           <m:sSubPr>
             <m:ctrlPr>
@@ -5391,64 +5340,30 @@
               <w:rPr>
                 <w:rFonts w:ascii="Cambria Math" w:hAnsi="Cambria Math"/>
               </w:rPr>
-              <m:t>0</m:t>
-            </m:r>
-          </m:sub>
-        </m:sSub>
-      </m:oMath>
-      <w:r>
-        <w:rPr>
-          <w:rFonts w:eastAsiaTheme="minorEastAsia"/>
-        </w:rPr>
-        <w:t xml:space="preserve"> were obtained from the vbStarts() function in the FSA package </w:t>
-      </w:r>
-      <w:r>
-        <w:rPr>
-          <w:rFonts w:eastAsiaTheme="minorEastAsia"/>
-        </w:rPr>
-        <w:t xml:space="preserve">v0.8.8 </w:t>
-      </w:r>
-      <w:r>
-        <w:rPr>
-          <w:rFonts w:eastAsiaTheme="minorEastAsia"/>
-        </w:rPr>
-        <w:t>(Ogle 2016b) as described in Ogle (2016a).</w:t>
-      </w:r>
-      <w:r>
-        <w:t xml:space="preserve">  Starting values for </w:t>
-      </w:r>
-      <m:oMath>
-        <m:sSub>
-          <m:sSubPr>
-            <m:ctrlPr>
-              <w:rPr>
-                <w:rFonts w:ascii="Cambria Math" w:hAnsi="Cambria Math"/>
-              </w:rPr>
-            </m:ctrlPr>
-          </m:sSubPr>
-          <m:e>
-            <m:r>
-              <w:rPr>
-                <w:rFonts w:ascii="Cambria Math" w:hAnsi="Cambria Math"/>
-              </w:rPr>
-              <m:t>t</m:t>
-            </m:r>
-          </m:e>
-          <m:sub>
-            <m:r>
-              <w:rPr>
-                <w:rFonts w:ascii="Cambria Math" w:hAnsi="Cambria Math"/>
-              </w:rPr>
               <m:t>s</m:t>
             </m:r>
           </m:sub>
         </m:sSub>
       </m:oMath>
       <w:r>
-        <w:rPr>
-          <w:rFonts w:eastAsiaTheme="minorEastAsia"/>
-        </w:rPr>
-        <w:t xml:space="preserve">, </w:t>
+        <w:t xml:space="preserve"> </w:t>
+      </w:r>
+      <w:r>
+        <w:t xml:space="preserve">and </w:t>
+      </w:r>
+      <m:oMath>
+        <m:r>
+          <w:rPr>
+            <w:rFonts w:ascii="Cambria Math" w:hAnsi="Cambria Math"/>
+          </w:rPr>
+          <m:t>NGT</m:t>
+        </m:r>
+      </m:oMath>
+      <w:r>
+        <w:t xml:space="preserve"> were</w:t>
+      </w:r>
+      <w:r>
+        <w:t xml:space="preserve"> constrained to be between 0 and 1, and </w:t>
       </w:r>
       <m:oMath>
         <m:r>
@@ -5459,47 +5374,446 @@
         </m:r>
       </m:oMath>
       <w:r>
-        <w:t xml:space="preserve"> and </w:t>
+        <w:t xml:space="preserve"> was constrained to be </w:t>
+      </w:r>
+      <w:r>
+        <w:t xml:space="preserve">between 0 and 1 for the Australian bonito data and </w:t>
+      </w:r>
+      <w:r>
+        <w:t xml:space="preserve">positive for the </w:t>
+      </w:r>
+      <w:r>
+        <w:t>m</w:t>
+      </w:r>
+      <w:r>
+        <w:t>osquitofish data</w:t>
+      </w:r>
+      <w:r>
+        <w:t>.</w:t>
+      </w:r>
+      <w:r>
+        <w:rPr>
+          <w:rFonts w:eastAsiaTheme="minorEastAsia"/>
+        </w:rPr>
+        <w:t xml:space="preserve">  Alternative starting values were used to confirm that a global rather than a local minimum was obtained (</w:t>
+      </w:r>
+      <w:r>
+        <w:t>McCullough 2008</w:t>
+      </w:r>
+      <w:r>
+        <w:rPr>
+          <w:rFonts w:eastAsiaTheme="minorEastAsia"/>
+        </w:rPr>
+        <w:t>).</w:t>
+      </w:r>
+      <w:r>
+        <w:t xml:space="preserve">  </w:t>
+      </w:r>
+      <w:r>
+        <w:t xml:space="preserve">The </w:t>
+      </w:r>
+      <w:r>
+        <w:t xml:space="preserve">growth </w:t>
+      </w:r>
+      <w:r>
+        <w:t>function with the lowest Akaike In</w:t>
+      </w:r>
+      <w:r>
+        <w:t>formation Criterion (AIC) value</w:t>
+      </w:r>
+      <w:r>
+        <w:t xml:space="preserve"> was chosen </w:t>
+      </w:r>
+      <w:r>
+        <w:t>as</w:t>
+      </w:r>
+      <w:r>
+        <w:t xml:space="preserve"> the better fit</w:t>
+      </w:r>
+      <w:r>
+        <w:t xml:space="preserve"> for each data set</w:t>
+      </w:r>
+      <w:r>
+        <w:t xml:space="preserve"> (Ritz and Streibig, 2008)</w:t>
+      </w:r>
+      <w:r>
+        <w:t xml:space="preserve">, however, if the difference in AIC between two models was less than 2, then the models were considered indistinguishable (Burnham and Anderson </w:t>
+      </w:r>
+      <w:r>
+        <w:t>2002</w:t>
+      </w:r>
+      <w:r>
+        <w:t>)</w:t>
+      </w:r>
+      <w:r>
+        <w:t>.</w:t>
+      </w:r>
+      <w:r>
+        <w:t xml:space="preserve">  Confidence intervals for each parameter were the 2.5% and 97.5% percentile value</w:t>
+      </w:r>
+      <w:r>
+        <w:t>s</w:t>
+      </w:r>
+      <w:r>
+        <w:t xml:space="preserve"> of non-parametric bootstrap parameter estimates computed with the nlsBoot() function from the nlstools package</w:t>
+      </w:r>
+      <w:r>
+        <w:t xml:space="preserve"> v1.0-2</w:t>
+      </w:r>
+      <w:r>
+        <w:t xml:space="preserve"> (Baty et al.</w:t>
+      </w:r>
+      <w:r>
+        <w:t>,</w:t>
+      </w:r>
+      <w:r>
+        <w:t xml:space="preserve"> 2015)</w:t>
+      </w:r>
+      <w:r>
+        <w:t xml:space="preserve"> in R</w:t>
+      </w:r>
+      <w:r>
+        <w:t>.</w:t>
+      </w:r>
+      <w:r>
+        <w:t xml:space="preserve">  All code used in these analyses is in the </w:t>
+      </w:r>
+      <w:r>
+        <w:t>S</w:t>
+      </w:r>
+      <w:r>
+        <w:t>upplement</w:t>
+      </w:r>
+      <w:r>
+        <w:t>ary information</w:t>
+      </w:r>
+      <w:r>
+        <w:t>.</w:t>
+      </w:r>
+    </w:p>
+    <w:p>
+      <w:pPr>
+        <w:pStyle w:val="BodyText"/>
+      </w:pPr>
+    </w:p>
+    <w:p>
+      <w:pPr>
+        <w:pStyle w:val="Heading1"/>
+      </w:pPr>
+      <w:r>
+        <w:t>Results</w:t>
+      </w:r>
+    </w:p>
+    <w:p>
+      <w:pPr>
+        <w:pStyle w:val="BodyText"/>
+      </w:pPr>
+      <w:r>
+        <w:tab/>
+      </w:r>
+      <w:r>
+        <w:t xml:space="preserve">The fit of </w:t>
+      </w:r>
+      <w:r>
+        <w:t>Equation</w:t>
+      </w:r>
+      <w:r>
+        <w:t>s 2 and</w:t>
+      </w:r>
+      <w:r>
+        <w:t xml:space="preserve"> 3</w:t>
+      </w:r>
+      <w:r>
+        <w:t xml:space="preserve"> </w:t>
+      </w:r>
+      <w:r>
+        <w:t>to</w:t>
+      </w:r>
+      <w:r>
+        <w:t xml:space="preserve"> the </w:t>
+      </w:r>
+      <w:r>
+        <w:t>Australian b</w:t>
+      </w:r>
+      <w:r>
+        <w:t>onito data</w:t>
+      </w:r>
+      <w:r>
+        <w:t xml:space="preserve"> </w:t>
+      </w:r>
+      <w:r>
+        <w:t>were indistinguishable</w:t>
+      </w:r>
+      <w:r>
+        <w:t xml:space="preserve"> (Table 1</w:t>
+      </w:r>
+      <w:r>
+        <w:t>; Figure 3A</w:t>
+      </w:r>
+      <w:r>
+        <w:t>)</w:t>
+      </w:r>
+      <w:r>
+        <w:t xml:space="preserve">. </w:t>
+      </w:r>
+      <w:r>
+        <w:t xml:space="preserve"> </w:t>
+      </w:r>
+      <w:r>
+        <w:t xml:space="preserve">The </w:t>
       </w:r>
       <m:oMath>
-        <m:r>
-          <w:rPr>
-            <w:rFonts w:ascii="Cambria Math" w:hAnsi="Cambria Math"/>
-          </w:rPr>
-          <m:t>NGT</m:t>
-        </m:r>
+        <m:sSub>
+          <m:sSubPr>
+            <m:ctrlPr>
+              <w:rPr>
+                <w:rFonts w:ascii="Cambria Math" w:hAnsi="Cambria Math"/>
+              </w:rPr>
+            </m:ctrlPr>
+          </m:sSubPr>
+          <m:e>
+            <m:r>
+              <w:rPr>
+                <w:rFonts w:ascii="Cambria Math" w:hAnsi="Cambria Math"/>
+              </w:rPr>
+              <m:t>t</m:t>
+            </m:r>
+          </m:e>
+          <m:sub>
+            <m:r>
+              <w:rPr>
+                <w:rFonts w:ascii="Cambria Math" w:hAnsi="Cambria Math"/>
+              </w:rPr>
+              <m:t>s</m:t>
+            </m:r>
+          </m:sub>
+        </m:sSub>
       </m:oMath>
       <w:r>
-        <w:t xml:space="preserve"> were obtained by visual examination of the length versus age plot. </w:t>
-      </w:r>
-      <w:r>
         <w:t xml:space="preserve"> </w:t>
       </w:r>
-      <w:ins w:id="45" w:author="Derek Ogle" w:date="2016-09-08T10:50:00Z">
-        <w:r>
-          <w:t xml:space="preserve">A </w:t>
-        </w:r>
-      </w:ins>
-      <w:del w:id="46" w:author="Derek Ogle" w:date="2016-09-08T10:50:00Z">
-        <w:r>
-          <w:delText>S</w:delText>
-        </w:r>
-      </w:del>
-      <w:ins w:id="47" w:author="Derek Ogle" w:date="2016-09-08T10:50:00Z">
-        <w:r>
-          <w:t>s</w:t>
-        </w:r>
-      </w:ins>
-      <w:r>
-        <w:t>tarting value</w:t>
-      </w:r>
-      <w:del w:id="48" w:author="Derek Ogle" w:date="2016-09-08T10:50:00Z">
-        <w:r>
-          <w:delText>s</w:delText>
-        </w:r>
-      </w:del>
-      <w:r>
-        <w:t xml:space="preserve"> for </w:t>
+      <w:r>
+        <w:t>estimate</w:t>
+      </w:r>
+      <w:r>
+        <w:t>s were equal and the</w:t>
+      </w:r>
+      <w:r>
+        <w:t xml:space="preserve"> estimates of</w:t>
+      </w:r>
+      <w:r>
+        <w:t xml:space="preserve"> </w:t>
+      </w:r>
+      <m:oMath>
+        <m:sSub>
+          <m:sSubPr>
+            <m:ctrlPr>
+              <w:rPr>
+                <w:rFonts w:ascii="Cambria Math" w:hAnsi="Cambria Math"/>
+              </w:rPr>
+            </m:ctrlPr>
+          </m:sSubPr>
+          <m:e>
+            <m:r>
+              <w:rPr>
+                <w:rFonts w:ascii="Cambria Math" w:hAnsi="Cambria Math"/>
+              </w:rPr>
+              <m:t>L</m:t>
+            </m:r>
+          </m:e>
+          <m:sub>
+            <m:r>
+              <m:rPr>
+                <m:sty m:val="p"/>
+              </m:rPr>
+              <w:rPr>
+                <w:rFonts w:ascii="Cambria Math" w:hAnsi="Cambria Math"/>
+              </w:rPr>
+              <m:t>∞</m:t>
+            </m:r>
+          </m:sub>
+        </m:sSub>
+      </m:oMath>
+      <w:r>
+        <w:t xml:space="preserve"> </w:t>
+      </w:r>
+      <w:r>
+        <w:t>and</w:t>
+      </w:r>
+      <w:r>
+        <w:t xml:space="preserve"> </w:t>
+      </w:r>
+      <m:oMath>
+        <m:sSub>
+          <m:sSubPr>
+            <m:ctrlPr>
+              <w:rPr>
+                <w:rFonts w:ascii="Cambria Math" w:hAnsi="Cambria Math"/>
+              </w:rPr>
+            </m:ctrlPr>
+          </m:sSubPr>
+          <m:e>
+            <m:r>
+              <w:rPr>
+                <w:rFonts w:ascii="Cambria Math" w:hAnsi="Cambria Math"/>
+              </w:rPr>
+              <m:t>t</m:t>
+            </m:r>
+          </m:e>
+          <m:sub>
+            <m:r>
+              <m:rPr>
+                <m:sty m:val="p"/>
+              </m:rPr>
+              <w:rPr>
+                <w:rFonts w:ascii="Cambria Math" w:hAnsi="Cambria Math"/>
+              </w:rPr>
+              <m:t>0</m:t>
+            </m:r>
+          </m:sub>
+        </m:sSub>
+      </m:oMath>
+      <w:r>
+        <w:t xml:space="preserve"> </w:t>
+      </w:r>
+      <w:r>
+        <w:t xml:space="preserve">were similar between the two functions (Table 1).  </w:t>
+      </w:r>
+      <w:r>
+        <w:t xml:space="preserve">The length of the no-growth </w:t>
+      </w:r>
+      <w:r>
+        <w:t xml:space="preserve">period was estimated </w:t>
+      </w:r>
+      <w:r>
+        <w:t xml:space="preserve">with Equation 3 </w:t>
+      </w:r>
+      <w:r>
+        <w:t>to be 0.13 or 13</w:t>
+      </w:r>
+      <w:r>
+        <w:t>% of the year.</w:t>
+      </w:r>
+    </w:p>
+    <w:p>
+      <w:pPr>
+        <w:pStyle w:val="BodyText"/>
+      </w:pPr>
+      <w:r>
+        <w:tab/>
+        <w:t xml:space="preserve">Equation 3 </w:t>
+      </w:r>
+      <w:r>
+        <w:t>did not</w:t>
+      </w:r>
+      <w:r>
+        <w:t xml:space="preserve"> fit</w:t>
+      </w:r>
+      <w:r>
+        <w:t xml:space="preserve"> the </w:t>
+      </w:r>
+      <w:r>
+        <w:t>m</w:t>
+      </w:r>
+      <w:r>
+        <w:t>osquitofish</w:t>
+      </w:r>
+      <w:r>
+        <w:t xml:space="preserve"> data better in situations where there was some evidence for a decrease in mean length with increasing age (i.e., C&gt;&gt;1 in Equation 2; e.g., Site 2; </w:t>
+      </w:r>
+      <w:r>
+        <w:t xml:space="preserve">Table 1; </w:t>
+      </w:r>
+      <w:r>
+        <w:t xml:space="preserve">Figure 3B) or no evidence for a cessation in growth (i.e., C&lt;1 in Equation 2; e.g. Site 9; </w:t>
+      </w:r>
+      <w:r>
+        <w:t xml:space="preserve">Table 1; </w:t>
+      </w:r>
+      <w:r>
+        <w:t>Figure 3</w:t>
+      </w:r>
+      <w:r>
+        <w:t>D).  However, Equation 2 appeared</w:t>
+      </w:r>
+      <w:r>
+        <w:t xml:space="preserve"> to respond too dramatically to one sample of ages (approx. 0.4) at Site 2</w:t>
+      </w:r>
+      <w:r>
+        <w:t>,</w:t>
+      </w:r>
+      <w:r>
+        <w:t xml:space="preserve"> and Equation 3 </w:t>
+      </w:r>
+      <w:r>
+        <w:t>likely</w:t>
+      </w:r>
+      <w:r>
+        <w:t xml:space="preserve"> provide</w:t>
+      </w:r>
+      <w:r>
+        <w:t>s</w:t>
+      </w:r>
+      <w:r>
+        <w:t xml:space="preserve"> more realisti</w:t>
+      </w:r>
+      <w:r>
+        <w:t xml:space="preserve">c estimates of mean length </w:t>
+      </w:r>
+      <w:r>
+        <w:t>throughout</w:t>
+      </w:r>
+      <w:r>
+        <w:t xml:space="preserve"> the seasonal cessation in growth period in this </w:t>
+      </w:r>
+      <w:r>
+        <w:t>example</w:t>
+      </w:r>
+      <w:r>
+        <w:t xml:space="preserve"> (Figure 3B).  </w:t>
+      </w:r>
+      <w:r>
+        <w:t>Equation 3 fit better than Equation 2 when a cessation in growth wa</w:t>
+      </w:r>
+      <w:r>
+        <w:t xml:space="preserve">s evident without an apparent decline in mean length with age for </w:t>
+      </w:r>
+      <w:r>
+        <w:t>m</w:t>
+      </w:r>
+      <w:r>
+        <w:t xml:space="preserve">osquitofish (i.e., Site 4; </w:t>
+      </w:r>
+      <w:r>
+        <w:t xml:space="preserve">Table 1; </w:t>
+      </w:r>
+      <w:r>
+        <w:t>Figure 3C).</w:t>
+      </w:r>
+    </w:p>
+    <w:p>
+      <w:pPr>
+        <w:pStyle w:val="BodyText"/>
+      </w:pPr>
+    </w:p>
+    <w:p>
+      <w:pPr>
+        <w:pStyle w:val="Heading1"/>
+      </w:pPr>
+      <w:r>
+        <w:t>Conclu</w:t>
+      </w:r>
+      <w:r>
+        <w:t>sion</w:t>
+      </w:r>
+    </w:p>
+    <w:p>
+      <w:pPr>
+        <w:pStyle w:val="BodyText"/>
+      </w:pPr>
+      <w:r>
+        <w:tab/>
+        <w:t xml:space="preserve">The carefully described algorithm provided here for computing </w:t>
       </w:r>
       <m:oMath>
         <m:sSup>
@@ -5515,7 +5829,7 @@
               <w:rPr>
                 <w:rFonts w:ascii="Cambria Math" w:hAnsi="Cambria Math"/>
               </w:rPr>
-              <m:t>K</m:t>
+              <m:t>t</m:t>
             </m:r>
           </m:e>
           <m:sup>
@@ -5532,24 +5846,50 @@
         <w:rPr>
           <w:rFonts w:eastAsiaTheme="minorEastAsia"/>
         </w:rPr>
-        <w:t xml:space="preserve"> w</w:t>
-      </w:r>
-      <w:ins w:id="49" w:author="Derek Ogle" w:date="2016-09-08T10:50:00Z">
-        <w:r>
-          <w:rPr>
-            <w:rFonts w:eastAsiaTheme="minorEastAsia"/>
-          </w:rPr>
-          <w:t>as</w:t>
-        </w:r>
-      </w:ins>
-      <w:del w:id="50" w:author="Derek Ogle" w:date="2016-09-08T10:50:00Z">
-        <w:r>
-          <w:rPr>
-            <w:rFonts w:eastAsiaTheme="minorEastAsia"/>
-          </w:rPr>
-          <w:delText>ere</w:delText>
-        </w:r>
-      </w:del>
+        <w:t xml:space="preserve">, which allows for Equation 3 to be statistically fit to seasonal age data, appears to provide reasonable parameter estimates for the four examples provided.  </w:t>
+      </w:r>
+      <w:r>
+        <w:t>Equation 3 is</w:t>
+      </w:r>
+      <w:r>
+        <w:t xml:space="preserve"> likely not the globally best seasonal growth model</w:t>
+      </w:r>
+      <w:r>
+        <w:t xml:space="preserve"> as dem</w:t>
+      </w:r>
+      <w:r>
+        <w:t>onstrated here with three of four data sets</w:t>
+      </w:r>
+      <w:r>
+        <w:rPr>
+          <w:rFonts w:eastAsiaTheme="minorEastAsia"/>
+        </w:rPr>
+        <w:t>.</w:t>
+      </w:r>
+      <w:r>
+        <w:rPr>
+          <w:rFonts w:eastAsiaTheme="minorEastAsia"/>
+        </w:rPr>
+        <w:t xml:space="preserve">  </w:t>
+      </w:r>
+      <w:r>
+        <w:rPr>
+          <w:rFonts w:eastAsiaTheme="minorEastAsia"/>
+        </w:rPr>
+        <w:t>However, p</w:t>
+      </w:r>
+      <w:r>
+        <w:rPr>
+          <w:rFonts w:eastAsiaTheme="minorEastAsia"/>
+        </w:rPr>
+        <w:t xml:space="preserve">erhaps a better understanding of the utility of </w:t>
+      </w:r>
+      <w:r>
+        <w:rPr>
+          <w:rFonts w:eastAsiaTheme="minorEastAsia"/>
+        </w:rPr>
+        <w:t>the Pauly et al. (1992) growth function</w:t>
+      </w:r>
       <w:r>
         <w:rPr>
           <w:rFonts w:eastAsiaTheme="minorEastAsia"/>
@@ -5560,670 +5900,19 @@
         <w:rPr>
           <w:rFonts w:eastAsiaTheme="minorEastAsia"/>
         </w:rPr>
-        <w:t xml:space="preserve">the starting value for </w:t>
-      </w:r>
-      <m:oMath>
-        <m:r>
-          <w:rPr>
-            <w:rFonts w:ascii="Cambria Math" w:hAnsi="Cambria Math"/>
-          </w:rPr>
-          <m:t>K</m:t>
-        </m:r>
-      </m:oMath>
+        <w:t>for modeli</w:t>
+      </w:r>
       <w:r>
         <w:rPr>
           <w:rFonts w:eastAsiaTheme="minorEastAsia"/>
         </w:rPr>
-        <w:t xml:space="preserve"> </w:t>
+        <w:t xml:space="preserve">ng </w:t>
       </w:r>
       <w:r>
         <w:rPr>
           <w:rFonts w:eastAsiaTheme="minorEastAsia"/>
         </w:rPr>
-        <w:t>divided by</w:t>
-      </w:r>
-      <w:ins w:id="51" w:author="Derek Ogle" w:date="2016-09-08T10:50:00Z">
-        <w:r>
-          <w:rPr>
-            <w:rFonts w:eastAsiaTheme="minorEastAsia"/>
-          </w:rPr>
-          <w:t xml:space="preserve"> the quantity</w:t>
-        </w:r>
-      </w:ins>
-      <w:r>
-        <w:rPr>
-          <w:rFonts w:eastAsiaTheme="minorEastAsia"/>
-        </w:rPr>
-        <w:t xml:space="preserve"> </w:t>
-      </w:r>
-      <w:r>
-        <w:rPr>
-          <w:rFonts w:eastAsiaTheme="minorEastAsia"/>
-        </w:rPr>
-        <w:t>1 minus the</w:t>
-      </w:r>
-      <w:r>
-        <w:rPr>
-          <w:rFonts w:eastAsiaTheme="minorEastAsia"/>
-        </w:rPr>
-        <w:t xml:space="preserve"> starting value for </w:t>
-      </w:r>
-      <m:oMath>
-        <m:r>
-          <w:rPr>
-            <w:rFonts w:ascii="Cambria Math" w:hAnsi="Cambria Math"/>
-          </w:rPr>
-          <m:t>NGT</m:t>
-        </m:r>
-      </m:oMath>
-      <w:r>
-        <w:rPr>
-          <w:rFonts w:eastAsiaTheme="minorEastAsia"/>
-        </w:rPr>
-        <w:t>.</w:t>
-      </w:r>
-      <w:r>
-        <w:t xml:space="preserve"> </w:t>
-      </w:r>
-      <w:r>
-        <w:t xml:space="preserve"> </w:t>
-      </w:r>
-      <w:r>
-        <w:t xml:space="preserve">Values of </w:t>
-      </w:r>
-      <m:oMath>
-        <m:sSub>
-          <m:sSubPr>
-            <m:ctrlPr>
-              <w:rPr>
-                <w:rFonts w:ascii="Cambria Math" w:hAnsi="Cambria Math"/>
-              </w:rPr>
-            </m:ctrlPr>
-          </m:sSubPr>
-          <m:e>
-            <m:r>
-              <w:rPr>
-                <w:rFonts w:ascii="Cambria Math" w:hAnsi="Cambria Math"/>
-              </w:rPr>
-              <m:t>L</m:t>
-            </m:r>
-          </m:e>
-          <m:sub>
-            <m:r>
-              <w:rPr>
-                <w:rFonts w:ascii="Cambria Math" w:hAnsi="Cambria Math"/>
-              </w:rPr>
-              <m:t>∞</m:t>
-            </m:r>
-          </m:sub>
-        </m:sSub>
-      </m:oMath>
-      <w:r>
-        <w:rPr>
-          <w:rFonts w:eastAsiaTheme="minorEastAsia"/>
-        </w:rPr>
-        <w:t>,</w:t>
-      </w:r>
-      <w:r>
-        <w:t xml:space="preserve"> </w:t>
-      </w:r>
-      <m:oMath>
-        <m:r>
-          <w:rPr>
-            <w:rFonts w:ascii="Cambria Math" w:hAnsi="Cambria Math"/>
-          </w:rPr>
-          <m:t>K</m:t>
-        </m:r>
-      </m:oMath>
-      <w:r>
-        <w:rPr>
-          <w:rFonts w:eastAsiaTheme="minorEastAsia"/>
-        </w:rPr>
-        <w:t xml:space="preserve">, and </w:t>
-      </w:r>
-      <m:oMath>
-        <m:sSup>
-          <m:sSupPr>
-            <m:ctrlPr>
-              <w:rPr>
-                <w:rFonts w:ascii="Cambria Math" w:hAnsi="Cambria Math"/>
-              </w:rPr>
-            </m:ctrlPr>
-          </m:sSupPr>
-          <m:e>
-            <m:r>
-              <w:rPr>
-                <w:rFonts w:ascii="Cambria Math" w:hAnsi="Cambria Math"/>
-              </w:rPr>
-              <m:t>K</m:t>
-            </m:r>
-          </m:e>
-          <m:sup>
-            <m:r>
-              <w:rPr>
-                <w:rFonts w:ascii="Cambria Math" w:hAnsi="Cambria Math"/>
-              </w:rPr>
-              <m:t>'</m:t>
-            </m:r>
-          </m:sup>
-        </m:sSup>
-      </m:oMath>
-      <w:r>
-        <w:t xml:space="preserve"> were constrained to be positive, </w:t>
-      </w:r>
-      <m:oMath>
-        <m:sSub>
-          <m:sSubPr>
-            <m:ctrlPr>
-              <w:rPr>
-                <w:rFonts w:ascii="Cambria Math" w:hAnsi="Cambria Math"/>
-              </w:rPr>
-            </m:ctrlPr>
-          </m:sSubPr>
-          <m:e>
-            <m:r>
-              <w:rPr>
-                <w:rFonts w:ascii="Cambria Math" w:hAnsi="Cambria Math"/>
-              </w:rPr>
-              <m:t>t</m:t>
-            </m:r>
-          </m:e>
-          <m:sub>
-            <m:r>
-              <w:rPr>
-                <w:rFonts w:ascii="Cambria Math" w:hAnsi="Cambria Math"/>
-              </w:rPr>
-              <m:t>s</m:t>
-            </m:r>
-          </m:sub>
-        </m:sSub>
-      </m:oMath>
-      <w:r>
-        <w:t xml:space="preserve"> </w:t>
-      </w:r>
-      <w:r>
-        <w:t xml:space="preserve">and </w:t>
-      </w:r>
-      <m:oMath>
-        <m:r>
-          <w:rPr>
-            <w:rFonts w:ascii="Cambria Math" w:hAnsi="Cambria Math"/>
-          </w:rPr>
-          <m:t>NGT</m:t>
-        </m:r>
-      </m:oMath>
-      <w:r>
-        <w:t xml:space="preserve"> were</w:t>
-      </w:r>
-      <w:r>
-        <w:t xml:space="preserve"> constrained to be between 0 and 1, and </w:t>
-      </w:r>
-      <m:oMath>
-        <m:r>
-          <w:rPr>
-            <w:rFonts w:ascii="Cambria Math" w:hAnsi="Cambria Math"/>
-          </w:rPr>
-          <m:t>C</m:t>
-        </m:r>
-      </m:oMath>
-      <w:r>
-        <w:t xml:space="preserve"> was constrained to be </w:t>
-      </w:r>
-      <w:r>
-        <w:t xml:space="preserve">between 0 and 1 for the Australian bonito data and </w:t>
-      </w:r>
-      <w:r>
-        <w:t xml:space="preserve">positive for the </w:t>
-      </w:r>
-      <w:r>
-        <w:t>m</w:t>
-      </w:r>
-      <w:r>
-        <w:t>osquitofish data</w:t>
-      </w:r>
-      <w:r>
-        <w:t xml:space="preserve">.  </w:t>
-      </w:r>
-      <w:r>
-        <w:t xml:space="preserve">The </w:t>
-      </w:r>
-      <w:r>
-        <w:t xml:space="preserve">growth </w:t>
-      </w:r>
-      <w:r>
-        <w:t>function with the lowest Akaike In</w:t>
-      </w:r>
-      <w:r>
-        <w:t>formation Criterion (AIC) value</w:t>
-      </w:r>
-      <w:r>
-        <w:t xml:space="preserve"> was chosen </w:t>
-      </w:r>
-      <w:r>
-        <w:t>as</w:t>
-      </w:r>
-      <w:r>
-        <w:t xml:space="preserve"> the better fit</w:t>
-      </w:r>
-      <w:r>
-        <w:t xml:space="preserve"> for each data set.</w:t>
-      </w:r>
-      <w:r>
-        <w:t xml:space="preserve">  Confidence intervals for each parameter were the 2.5% and 97.5% percentile value</w:t>
-      </w:r>
-      <w:r>
-        <w:t>s</w:t>
-      </w:r>
-      <w:r>
-        <w:t xml:space="preserve"> of non-parametric bootstrap parameter estimates computed with the nlsBoot() function from the nlstools </w:t>
-      </w:r>
-      <w:r>
-        <w:lastRenderedPageBreak/>
-        <w:t>package</w:t>
-      </w:r>
-      <w:r>
-        <w:t xml:space="preserve"> v1.0-2</w:t>
-      </w:r>
-      <w:r>
-        <w:t xml:space="preserve"> (Baty et al. 2015)</w:t>
-      </w:r>
-      <w:r>
-        <w:t xml:space="preserve"> in R</w:t>
-      </w:r>
-      <w:r>
-        <w:t>.</w:t>
-      </w:r>
-      <w:r>
-        <w:t xml:space="preserve">  All code used in these analyses is in the </w:t>
-      </w:r>
-      <w:r>
-        <w:t>S</w:t>
-      </w:r>
-      <w:r>
-        <w:t>upplement</w:t>
-      </w:r>
-      <w:r>
-        <w:t>ary information</w:t>
-      </w:r>
-      <w:r>
-        <w:t>.</w:t>
-      </w:r>
-    </w:p>
-    <w:p>
-      <w:pPr>
-        <w:pStyle w:val="BodyText"/>
-      </w:pPr>
-    </w:p>
-    <w:p>
-      <w:pPr>
-        <w:pStyle w:val="Heading1"/>
-      </w:pPr>
-      <w:r>
-        <w:t>Results</w:t>
-      </w:r>
-    </w:p>
-    <w:p>
-      <w:pPr>
-        <w:pStyle w:val="BodyText"/>
-      </w:pPr>
-      <w:r>
-        <w:tab/>
-      </w:r>
-      <w:r>
-        <w:t>Equation 3</w:t>
-      </w:r>
-      <w:r>
-        <w:t xml:space="preserve"> fit the </w:t>
-      </w:r>
-      <w:r>
-        <w:t>Australian b</w:t>
-      </w:r>
-      <w:r>
-        <w:t>onito data</w:t>
-      </w:r>
-      <w:r>
-        <w:t xml:space="preserve"> slightly better</w:t>
-      </w:r>
-      <w:r>
-        <w:t xml:space="preserve"> (a lower AIC value; Table 1)</w:t>
-      </w:r>
-      <w:r>
-        <w:t xml:space="preserve"> than Equation 2</w:t>
-      </w:r>
-      <w:r>
-        <w:t xml:space="preserve">. </w:t>
-      </w:r>
-      <w:r>
-        <w:t xml:space="preserve"> </w:t>
-      </w:r>
-      <w:r>
-        <w:t xml:space="preserve">The length of the no-growth </w:t>
-      </w:r>
-      <w:r>
-        <w:t>period was estimated to be 0.13 or 13</w:t>
-      </w:r>
-      <w:r>
-        <w:t xml:space="preserve">% of the year. </w:t>
-      </w:r>
-      <w:r>
-        <w:t xml:space="preserve"> </w:t>
-      </w:r>
-      <w:r>
-        <w:t xml:space="preserve">The </w:t>
-      </w:r>
-      <m:oMath>
-        <m:sSub>
-          <m:sSubPr>
-            <m:ctrlPr>
-              <w:rPr>
-                <w:rFonts w:ascii="Cambria Math" w:hAnsi="Cambria Math"/>
-              </w:rPr>
-            </m:ctrlPr>
-          </m:sSubPr>
-          <m:e>
-            <m:r>
-              <w:rPr>
-                <w:rFonts w:ascii="Cambria Math" w:hAnsi="Cambria Math"/>
-              </w:rPr>
-              <m:t>t</m:t>
-            </m:r>
-          </m:e>
-          <m:sub>
-            <m:r>
-              <w:rPr>
-                <w:rFonts w:ascii="Cambria Math" w:hAnsi="Cambria Math"/>
-              </w:rPr>
-              <m:t>s</m:t>
-            </m:r>
-          </m:sub>
-        </m:sSub>
-      </m:oMath>
-      <w:r>
-        <w:t xml:space="preserve"> parameters were equal and the </w:t>
-      </w:r>
-      <m:oMath>
-        <m:sSub>
-          <m:sSubPr>
-            <m:ctrlPr>
-              <w:rPr>
-                <w:rFonts w:ascii="Cambria Math" w:hAnsi="Cambria Math"/>
-              </w:rPr>
-            </m:ctrlPr>
-          </m:sSubPr>
-          <m:e>
-            <m:r>
-              <w:rPr>
-                <w:rFonts w:ascii="Cambria Math" w:hAnsi="Cambria Math"/>
-              </w:rPr>
-              <m:t>L</m:t>
-            </m:r>
-          </m:e>
-          <m:sub>
-            <m:r>
-              <w:rPr>
-                <w:rFonts w:ascii="Cambria Math" w:hAnsi="Cambria Math"/>
-              </w:rPr>
-              <m:t>∞</m:t>
-            </m:r>
-          </m:sub>
-        </m:sSub>
-      </m:oMath>
-      <w:r>
-        <w:t xml:space="preserve"> parameters were similar, but the </w:t>
-      </w:r>
-      <m:oMath>
-        <m:sSub>
-          <m:sSubPr>
-            <m:ctrlPr>
-              <w:rPr>
-                <w:rFonts w:ascii="Cambria Math" w:hAnsi="Cambria Math"/>
-              </w:rPr>
-            </m:ctrlPr>
-          </m:sSubPr>
-          <m:e>
-            <m:r>
-              <w:rPr>
-                <w:rFonts w:ascii="Cambria Math" w:hAnsi="Cambria Math"/>
-              </w:rPr>
-              <m:t>t</m:t>
-            </m:r>
-          </m:e>
-          <m:sub>
-            <m:r>
-              <w:rPr>
-                <w:rFonts w:ascii="Cambria Math" w:hAnsi="Cambria Math"/>
-              </w:rPr>
-              <m:t>0</m:t>
-            </m:r>
-          </m:sub>
-        </m:sSub>
-      </m:oMath>
-      <w:r>
-        <w:t xml:space="preserve"> parameters differed somewhat between the two </w:t>
-      </w:r>
-      <w:r>
-        <w:t>function</w:t>
-      </w:r>
-      <w:r>
-        <w:t xml:space="preserve">s (Table 1). </w:t>
-      </w:r>
-      <w:r>
-        <w:t xml:space="preserve"> </w:t>
-      </w:r>
-      <w:r>
-        <w:t>Graphically, there was little perceptual difference in the</w:t>
-      </w:r>
-      <w:r>
-        <w:t xml:space="preserve"> fits of the two </w:t>
-      </w:r>
-      <w:r>
-        <w:t xml:space="preserve">growth </w:t>
-      </w:r>
-      <w:r>
-        <w:t>functions</w:t>
-      </w:r>
-      <w:r>
-        <w:t xml:space="preserve"> (Figure 3</w:t>
-      </w:r>
-      <w:r>
-        <w:t>A</w:t>
-      </w:r>
-      <w:r>
-        <w:t>).</w:t>
-      </w:r>
-    </w:p>
-    <w:p>
-      <w:pPr>
-        <w:pStyle w:val="BodyText"/>
-      </w:pPr>
-      <w:r>
-        <w:tab/>
-        <w:t xml:space="preserve">Equation 3 </w:t>
-      </w:r>
-      <w:r>
-        <w:t>did not</w:t>
-      </w:r>
-      <w:r>
-        <w:t xml:space="preserve"> fit</w:t>
-      </w:r>
-      <w:r>
-        <w:t xml:space="preserve"> the </w:t>
-      </w:r>
-      <w:r>
-        <w:t>m</w:t>
-      </w:r>
-      <w:r>
-        <w:t>osquitofish</w:t>
-      </w:r>
-      <w:r>
-        <w:t xml:space="preserve"> data better in situations where there was some evidence for a decrease in mean length with increasing age (i.e., C&gt;&gt;1 in Equation 2; e.g., Site 2; </w:t>
-      </w:r>
-      <w:r>
-        <w:t xml:space="preserve">Table 1; </w:t>
-      </w:r>
-      <w:r>
-        <w:t xml:space="preserve">Figure 3B) or no evidence for a cessation in growth (i.e., C&lt;1 in Equation 2; e.g. Site 9; </w:t>
-      </w:r>
-      <w:r>
-        <w:t xml:space="preserve">Table 1; </w:t>
-      </w:r>
-      <w:r>
-        <w:t>Figure 3</w:t>
-      </w:r>
-      <w:r>
-        <w:t>D).  However, Equation 2 appeared</w:t>
-      </w:r>
-      <w:r>
-        <w:t xml:space="preserve"> to respond too dramatically to one sample of ages (approx. 0.4) at Site 2</w:t>
-      </w:r>
-      <w:r>
-        <w:t>,</w:t>
-      </w:r>
-      <w:r>
-        <w:t xml:space="preserve"> and Equation 3 </w:t>
-      </w:r>
-      <w:r>
-        <w:t>likely</w:t>
-      </w:r>
-      <w:r>
-        <w:t xml:space="preserve"> provide</w:t>
-      </w:r>
-      <w:r>
-        <w:t>s</w:t>
-      </w:r>
-      <w:r>
-        <w:t xml:space="preserve"> more realisti</w:t>
-      </w:r>
-      <w:r>
-        <w:t xml:space="preserve">c estimates of mean length </w:t>
-      </w:r>
-      <w:r>
-        <w:t>throughout</w:t>
-      </w:r>
-      <w:r>
-        <w:t xml:space="preserve"> the seasonal cessation in growth period in this </w:t>
-      </w:r>
-      <w:r>
-        <w:t>example</w:t>
-      </w:r>
-      <w:r>
-        <w:t xml:space="preserve"> (Figure 3B).  </w:t>
-      </w:r>
-      <w:r>
-        <w:t>Equation 3 fit better than Equation 2 when a cessation in growth wa</w:t>
-      </w:r>
-      <w:r>
-        <w:t xml:space="preserve">s evident without an apparent decline in mean length with age for </w:t>
-      </w:r>
-      <w:r>
-        <w:t>m</w:t>
-      </w:r>
-      <w:r>
-        <w:t xml:space="preserve">osquitofish (i.e., Site 4; </w:t>
-      </w:r>
-      <w:r>
-        <w:t xml:space="preserve">Table 1; </w:t>
-      </w:r>
-      <w:r>
-        <w:t>Figure 3C).</w:t>
-      </w:r>
-    </w:p>
-    <w:p>
-      <w:pPr>
-        <w:pStyle w:val="BodyText"/>
-      </w:pPr>
-    </w:p>
-    <w:p>
-      <w:pPr>
-        <w:pStyle w:val="Heading1"/>
-      </w:pPr>
-      <w:r>
-        <w:t>Conclu</w:t>
-      </w:r>
-      <w:r>
-        <w:t>sion</w:t>
-      </w:r>
-    </w:p>
-    <w:p>
-      <w:pPr>
-        <w:pStyle w:val="BodyText"/>
-      </w:pPr>
-      <w:r>
-        <w:tab/>
-        <w:t xml:space="preserve">The carefully described algorithm provided here for computing </w:t>
-      </w:r>
-      <m:oMath>
-        <m:sSup>
-          <m:sSupPr>
-            <m:ctrlPr>
-              <w:rPr>
-                <w:rFonts w:ascii="Cambria Math" w:hAnsi="Cambria Math"/>
-              </w:rPr>
-            </m:ctrlPr>
-          </m:sSupPr>
-          <m:e>
-            <m:r>
-              <w:rPr>
-                <w:rFonts w:ascii="Cambria Math" w:hAnsi="Cambria Math"/>
-              </w:rPr>
-              <m:t>t</m:t>
-            </m:r>
-          </m:e>
-          <m:sup>
-            <m:r>
-              <w:rPr>
-                <w:rFonts w:ascii="Cambria Math" w:hAnsi="Cambria Math"/>
-              </w:rPr>
-              <m:t>'</m:t>
-            </m:r>
-          </m:sup>
-        </m:sSup>
-      </m:oMath>
-      <w:r>
-        <w:rPr>
-          <w:rFonts w:eastAsiaTheme="minorEastAsia"/>
-        </w:rPr>
-        <w:t xml:space="preserve">, which allows for Equation 3 to be statistically fit to seasonal age data, appears to provide reasonable parameter estimates for the four examples provided.  However, </w:t>
-      </w:r>
-      <w:r>
-        <w:t>Equation 3 is</w:t>
-      </w:r>
-      <w:r>
-        <w:t xml:space="preserve"> likely not the globally best seasonal growth model</w:t>
-      </w:r>
-      <w:r>
-        <w:t>, as demonstrated here with mosquitofish</w:t>
-      </w:r>
-      <w:r>
-        <w:rPr>
-          <w:rFonts w:eastAsiaTheme="minorEastAsia"/>
-        </w:rPr>
-        <w:t>.</w:t>
-      </w:r>
-      <w:r>
-        <w:rPr>
-          <w:rFonts w:eastAsiaTheme="minorEastAsia"/>
-        </w:rPr>
-        <w:t xml:space="preserve">  Perhaps a better understanding of the utility of </w:t>
-      </w:r>
-      <w:r>
-        <w:rPr>
-          <w:rFonts w:eastAsiaTheme="minorEastAsia"/>
-        </w:rPr>
-        <w:lastRenderedPageBreak/>
-        <w:t>the Pauly et al. (1992) growth function</w:t>
-      </w:r>
-      <w:r>
-        <w:rPr>
-          <w:rFonts w:eastAsiaTheme="minorEastAsia"/>
-        </w:rPr>
-        <w:t xml:space="preserve"> </w:t>
-      </w:r>
-      <w:r>
-        <w:rPr>
-          <w:rFonts w:eastAsiaTheme="minorEastAsia"/>
-        </w:rPr>
-        <w:t>for modeling the seasonal growth of fishes will be forthcoming now that this function</w:t>
+        <w:t>seasonal growth of fishes will be forthcoming now that this function</w:t>
       </w:r>
       <w:r>
         <w:rPr>
@@ -6259,8 +5948,8 @@
       <w:pPr>
         <w:pStyle w:val="Heading3"/>
       </w:pPr>
-      <w:bookmarkStart w:id="52" w:name="acknowledgments"/>
-      <w:bookmarkEnd w:id="52"/>
+      <w:bookmarkStart w:id="2" w:name="acknowledgments"/>
+      <w:bookmarkEnd w:id="2"/>
       <w:r>
         <w:t>Acknowledgments</w:t>
       </w:r>
@@ -6300,21 +5989,39 @@
         <w:t xml:space="preserve"> with and reviews by Emili Garcia-Berthou, </w:t>
       </w:r>
       <w:r>
-        <w:t xml:space="preserve">Andrew Jensen, </w:t>
-      </w:r>
-      <w:r>
-        <w:t>and Danial Pauly</w:t>
+        <w:t>Andrew Jensen,</w:t>
+      </w:r>
+      <w:r>
+        <w:t xml:space="preserve"> Danial Pauly</w:t>
+      </w:r>
+      <w:r>
+        <w:t>, and two anonymous reviewers</w:t>
       </w:r>
       <w:r>
         <w:t>.</w:t>
       </w:r>
       <w:r>
+        <w:t xml:space="preserve">  Taylor Stewart </w:t>
+      </w:r>
+      <w:r>
+        <w:t>checked the</w:t>
+      </w:r>
+      <w:r>
+        <w:t xml:space="preserve"> Supplementary </w:t>
+      </w:r>
+      <w:r>
+        <w:t>information</w:t>
+      </w:r>
+      <w:r>
+        <w:t xml:space="preserve"> on different operating systems.</w:t>
+      </w:r>
+      <w:r>
         <w:t xml:space="preserve">  This research did not receive any specific grant from funding agencies in the public, commercial, or not-for-profit sectors.</w:t>
       </w:r>
-      <w:bookmarkStart w:id="53" w:name="appendices"/>
-      <w:bookmarkStart w:id="54" w:name="appendix-1"/>
-      <w:bookmarkEnd w:id="53"/>
-      <w:bookmarkEnd w:id="54"/>
+      <w:bookmarkStart w:id="3" w:name="appendices"/>
+      <w:bookmarkStart w:id="4" w:name="appendix-1"/>
+      <w:bookmarkEnd w:id="3"/>
+      <w:bookmarkEnd w:id="4"/>
     </w:p>
     <w:p>
       <w:pPr>
@@ -6325,8 +6032,8 @@
       <w:pPr>
         <w:pStyle w:val="Heading3"/>
       </w:pPr>
-      <w:bookmarkStart w:id="55" w:name="references"/>
-      <w:bookmarkEnd w:id="55"/>
+      <w:bookmarkStart w:id="5" w:name="references"/>
+      <w:bookmarkEnd w:id="5"/>
       <w:r>
         <w:t>Supplement</w:t>
       </w:r>
@@ -6360,7 +6067,19 @@
         <w:pStyle w:val="Bibliography"/>
       </w:pPr>
       <w:r>
-        <w:t>Bacon, P., W. Gurney, W. Jones, I. McLaren, and A. Youngson. 2005. Seasonal growth patterns of wild juvenile fish: Partitioning variation among explanatory variables, based on individual growth trajectories of Atlantic salmon (</w:t>
+        <w:t xml:space="preserve">Bacon, P., W. Gurney, W. Jones, I. McLaren, and A. Youngson. </w:t>
+      </w:r>
+      <w:r>
+        <w:t xml:space="preserve"> </w:t>
+      </w:r>
+      <w:r>
+        <w:t xml:space="preserve">2005. </w:t>
+      </w:r>
+      <w:r>
+        <w:t xml:space="preserve"> </w:t>
+      </w:r>
+      <w:r>
+        <w:t>Seasonal growth patterns of wild juvenile fish: Partitioning variation among explanatory variables, based on individual growth trajectories of Atlantic salmon (</w:t>
       </w:r>
       <w:r>
         <w:rPr>
@@ -6511,6 +6230,29 @@
         <w:pStyle w:val="Bibliography"/>
       </w:pPr>
       <w:r>
+        <w:t>Burnham, K. P., and D. R. Anderson.  2002.  Model Selection and Multimodel Inference: A Practical Information-Theoretic Approach, 2</w:t>
+      </w:r>
+      <w:r>
+        <w:rPr>
+          <w:vertAlign w:val="superscript"/>
+        </w:rPr>
+        <w:t>nd</w:t>
+      </w:r>
+      <w:r>
+        <w:t xml:space="preserve"> ed.  Springer-Verlag</w:t>
+      </w:r>
+      <w:r>
+        <w:t>, New York, NY</w:t>
+      </w:r>
+      <w:r>
+        <w:t>.</w:t>
+      </w:r>
+    </w:p>
+    <w:p>
+      <w:pPr>
+        <w:pStyle w:val="Bibliography"/>
+      </w:pPr>
+      <w:r>
         <w:t>Carmona-Catot, G., A. Santos, P. Tedesco, and E. Garcia-Berthou. 2014. Quantifying seasonality along a latitudinal gradient: From stream temperature to growth of invasive mosquitofish. Ecosphere 5:1–23.</w:t>
       </w:r>
       <w:r>
@@ -6591,6 +6333,7 @@
         <w:pStyle w:val="Bibliography"/>
       </w:pPr>
       <w:r>
+        <w:lastRenderedPageBreak/>
         <w:t>Harwood, L., M. Kingsley, and T. Smith. 2014. An emerging pattern of declining growth rates in belugas of the Beaufort Sea: 1989-2008. Arctic 67:483–492.</w:t>
       </w:r>
       <w:r>
@@ -6614,7 +6357,6 @@
         <w:pStyle w:val="Bibliography"/>
       </w:pPr>
       <w:r>
-        <w:lastRenderedPageBreak/>
         <w:t>Hoenig, N., and R. Choudaray Hanumara. 1982. A statistical study of a seasonal growth model for fishes. Te</w:t>
       </w:r>
       <w:r>
@@ -6629,7 +6371,22 @@
         <w:pStyle w:val="Bibliography"/>
       </w:pPr>
       <w:r>
-        <w:t>Huusko, A., A. Maki-Petays, M. Stickler, and H. Mykra.  Fish can shrink under harsh living conditions.  Functional Ecology 25:628-633.</w:t>
+        <w:t>Huusko, A., A. Maki-Petays, M. Stickler, and H. Mykra.</w:t>
+      </w:r>
+      <w:r>
+        <w:t xml:space="preserve">  2011.</w:t>
+      </w:r>
+      <w:r>
+        <w:t xml:space="preserve">  Fish can shrink under harsh living conditions.  Functional Ecology 25:628-633.</w:t>
+      </w:r>
+      <w:r>
+        <w:t xml:space="preserve">  DOI: </w:t>
+      </w:r>
+      <w:r>
+        <w:rPr>
+          <w:rStyle w:val="article-headermeta-info-data"/>
+        </w:rPr>
+        <w:t>10.1111/j.1365-2435.2010.01808.x</w:t>
       </w:r>
     </w:p>
     <w:p>
@@ -6637,46 +6394,64 @@
         <w:pStyle w:val="Bibliography"/>
       </w:pPr>
       <w:r>
-        <w:t>Nickelson, T. E., and G. L. Larson.  1974.  Effect of weight loss on the decrease of length of coastal cutthroat trout.  The Progressive Fish-Culturist 36:90-91.</w:t>
+        <w:t xml:space="preserve">McCullough, B. D.  2008.  Some details of nonlinear estimation.  Pages 245-267 </w:t>
+      </w:r>
+      <w:r>
+        <w:rPr>
+          <w:i/>
+        </w:rPr>
+        <w:t>in</w:t>
+      </w:r>
+      <w:r>
+        <w:t xml:space="preserve"> M. Altman, J. Gill, and M. P. McDonald, editors.  Numerical issues in statistical computing for the social scientist.  John Wiley &amp; Sons, Inc., Hoboken, New Jersey.</w:t>
       </w:r>
     </w:p>
     <w:p>
       <w:pPr>
-        <w:pStyle w:val="References"/>
-      </w:pPr>
-      <w:r>
-        <w:t>Ogle, D.H., 2016a. Introductory Fisheries Analysis with R. Chapman &amp; Hall/CRC Press, Boca Raton, FL.</w:t>
-      </w:r>
+        <w:pStyle w:val="Bibliography"/>
+      </w:pPr>
+      <w:r>
+        <w:t>Nickelson, T. E., and G. L. Larson.  1974.  Effect of weight loss on the decrease of length of coastal cutthroat trout.  The Progressive Fish-Culturist 36:90-91.</w:t>
+      </w:r>
+      <w:r>
+        <w:t xml:space="preserve"> DOI:</w:t>
+      </w:r>
+      <w:r>
+        <w:t xml:space="preserve"> </w:t>
+      </w:r>
+      <w:hyperlink r:id="rId12" w:history="1">
+        <w:r>
+          <w:rPr>
+            <w:rStyle w:val="Hyperlink"/>
+            <w:color w:val="auto"/>
+          </w:rPr>
+          <w:t>10.1577/1548-8659(1974)36[90:EOWLOT]2.0.CO;2</w:t>
+        </w:r>
+      </w:hyperlink>
     </w:p>
     <w:p>
       <w:pPr>
         <w:pStyle w:val="References"/>
       </w:pPr>
       <w:r>
-        <w:t>Ogle, D.H., 2016b. FSA: Fisheries stock analysis.  Available from:</w:t>
-      </w:r>
-      <w:r>
-        <w:t xml:space="preserve"> </w:t>
-      </w:r>
-      <w:r>
-        <w:t>https://cran.r-project.org/web/packages/FSA/</w:t>
-      </w:r>
-      <w:r>
-        <w:t>.</w:t>
+        <w:t>Ogle, D.H., 2016a. Introductory Fisheries Analysis with R. Chapman &amp; Hall/CRC Press, Boca Raton, FL.</w:t>
       </w:r>
     </w:p>
     <w:p>
       <w:pPr>
-        <w:pStyle w:val="Bibliography"/>
-      </w:pPr>
-      <w:r>
-        <w:t>Pauly, D., M. Soriano-Bartz, J. Moreau, and A. Jarre-Teichmann. 1992. A new model accounting for seasonal cessation of growth in fishes. Australian Journal of Marine and Freshwater Research 43:1151–1156.</w:t>
-      </w:r>
-      <w:r>
-        <w:t xml:space="preserve">  DOI:</w:t>
-      </w:r>
-      <w:r>
-        <w:t xml:space="preserve"> 10.1071/MF9921151</w:t>
+        <w:pStyle w:val="References"/>
+      </w:pPr>
+      <w:r>
+        <w:t>Ogle, D.H., 2016b. FSA: Fisheries stock analysis.  Available from:</w:t>
+      </w:r>
+      <w:r>
+        <w:t xml:space="preserve"> </w:t>
+      </w:r>
+      <w:r>
+        <w:t>https://cran.r-project.org/web/packages/FSA/</w:t>
+      </w:r>
+      <w:r>
+        <w:t>.</w:t>
       </w:r>
     </w:p>
     <w:p>
@@ -6684,7 +6459,13 @@
         <w:pStyle w:val="Bibliography"/>
       </w:pPr>
       <w:r>
-        <w:t>R Development Core Team. 2016. R: A Language and Environment for Statistical Computing, v3.3.0. R Foundation for Statistical Computing, Vienna, Austria.</w:t>
+        <w:t>Pauly, D., M. Soriano-Bartz, J. Moreau, and A. Jarre-Teichmann. 1992. A new model accounting for seasonal cessation of growth in fishes. Australian Journal of Marine and Freshwater Research 43:1151–1156.</w:t>
+      </w:r>
+      <w:r>
+        <w:t xml:space="preserve">  DOI:</w:t>
+      </w:r>
+      <w:r>
+        <w:t xml:space="preserve"> 10.1071/MF9921151</w:t>
       </w:r>
     </w:p>
     <w:p>
@@ -6692,6 +6473,58 @@
         <w:pStyle w:val="Bibliography"/>
       </w:pPr>
       <w:r>
+        <w:t>R Development Core Team. 2016. R: A Language and Environment f</w:t>
+      </w:r>
+      <w:r>
+        <w:t>or Statistical Computing, v3.3.1</w:t>
+      </w:r>
+      <w:r>
+        <w:t>. R Foundation for Statistical Computing, Vienna, Austria.</w:t>
+      </w:r>
+    </w:p>
+    <w:p>
+      <w:pPr>
+        <w:pStyle w:val="Bibliography"/>
+        <w:contextualSpacing/>
+      </w:pPr>
+      <w:r>
+        <w:t>Ritz, C.</w:t>
+      </w:r>
+      <w:r>
+        <w:t>,</w:t>
+      </w:r>
+      <w:r>
+        <w:t xml:space="preserve"> and </w:t>
+      </w:r>
+      <w:r>
+        <w:t xml:space="preserve">J. C. </w:t>
+      </w:r>
+      <w:r>
+        <w:t xml:space="preserve">Streibig.  2008. Nonlinear </w:t>
+      </w:r>
+      <w:r>
+        <w:t>r</w:t>
+      </w:r>
+      <w:r>
+        <w:t>egression with R. Springer,</w:t>
+      </w:r>
+      <w:r>
+        <w:rPr>
+          <w:sz w:val="10"/>
+          <w:szCs w:val="10"/>
+        </w:rPr>
+        <w:t xml:space="preserve"> </w:t>
+      </w:r>
+      <w:r>
+        <w:t>New York.</w:t>
+      </w:r>
+    </w:p>
+    <w:p>
+      <w:pPr>
+        <w:pStyle w:val="Bibliography"/>
+      </w:pPr>
+      <w:r>
+        <w:lastRenderedPageBreak/>
         <w:t>Schnute, J., and D. Fournier. 1980. A new approach to length-frequency analysis: Growth structure. Canadian Journal of Fisheries and Aquatic Sciences 37:1337–1351.</w:t>
       </w:r>
       <w:r>
@@ -6729,11 +6562,7 @@
         <w:t>Sarda australis</w:t>
       </w:r>
       <w:r>
-        <w:t xml:space="preserve"> (Family Scombridae), with </w:t>
-      </w:r>
-      <w:r>
-        <w:lastRenderedPageBreak/>
-        <w:t>some observations on its reproductive biology. Marine and Freshwater Research 64:671–678.</w:t>
+        <w:t xml:space="preserve"> (Family Scombridae), with some observations on its reproductive biology. Marine and Freshwater Research 64:671–678.</w:t>
       </w:r>
       <w:r>
         <w:t xml:space="preserve">  DOI:</w:t>
@@ -6773,11 +6602,9 @@
       <w:r>
         <w:t xml:space="preserve"> Parameter estimates</w:t>
       </w:r>
-      <w:ins w:id="56" w:author="Derek Ogle" w:date="2016-09-08T10:53:00Z">
-        <w:r>
-          <w:t xml:space="preserve"> (and 95% confidence intervals)</w:t>
-        </w:r>
-      </w:ins>
+      <w:r>
+        <w:t xml:space="preserve"> (and 95% confidence intervals)</w:t>
+      </w:r>
       <w:r>
         <w:t xml:space="preserve"> </w:t>
       </w:r>
@@ -6791,18 +6618,30 @@
         <w:t xml:space="preserve">(Eq) </w:t>
       </w:r>
       <w:r>
-        <w:t>1,</w:t>
+        <w:t>1</w:t>
+      </w:r>
+      <w:r>
+        <w:t xml:space="preserve"> (Typical VBGF)</w:t>
+      </w:r>
+      <w:r>
+        <w:t>,</w:t>
       </w:r>
       <w:r>
         <w:t xml:space="preserve"> 2</w:t>
       </w:r>
       <w:r>
+        <w:t xml:space="preserve"> (Somers (1988) VBGF)</w:t>
+      </w:r>
+      <w:r>
         <w:t>,</w:t>
       </w:r>
       <w:r>
         <w:t xml:space="preserve"> and 3</w:t>
       </w:r>
       <w:r>
+        <w:t xml:space="preserve"> (Pauly et al. (1992) VBGF)</w:t>
+      </w:r>
+      <w:r>
         <w:t xml:space="preserve"> to the </w:t>
       </w:r>
       <w:r>
@@ -6836,7 +6675,7 @@
         <w:t>kaike Information Criterion (</w:t>
       </w:r>
       <w:r>
-        <w:t>AIC) value and the difference in AIC value from the minimum AIC value for models fit to the same data (</w:t>
+        <w:t>AIC) value and the difference in AIC from the minimum AIC for models fit to the same data (</w:t>
       </w:r>
       <w:r>
         <w:sym w:font="Symbol" w:char="F044"/>
@@ -6845,7 +6684,10 @@
         <w:t>AIC) are also shown</w:t>
       </w:r>
       <w:r>
-        <w:t xml:space="preserve"> for each model</w:t>
+        <w:t xml:space="preserve"> for each </w:t>
+      </w:r>
+      <w:r>
+        <w:t>equation</w:t>
       </w:r>
       <w:r>
         <w:t>.</w:t>
@@ -7387,7 +7229,25 @@
               <w:rPr>
                 <w:rFonts w:ascii="Times New Roman" w:hAnsi="Times New Roman" w:cs="Times New Roman"/>
               </w:rPr>
-              <w:t>(59.8,156.7)</w:t>
+              <w:t>(59.8,1</w:t>
+            </w:r>
+            <w:r>
+              <w:rPr>
+                <w:rFonts w:ascii="Times New Roman" w:hAnsi="Times New Roman" w:cs="Times New Roman"/>
+              </w:rPr>
+              <w:t>6</w:t>
+            </w:r>
+            <w:r>
+              <w:rPr>
+                <w:rFonts w:ascii="Times New Roman" w:hAnsi="Times New Roman" w:cs="Times New Roman"/>
+              </w:rPr>
+              <w:t>4.8</w:t>
+            </w:r>
+            <w:r>
+              <w:rPr>
+                <w:rFonts w:ascii="Times New Roman" w:hAnsi="Times New Roman" w:cs="Times New Roman"/>
+              </w:rPr>
+              <w:t>)</w:t>
             </w:r>
           </w:p>
         </w:tc>
@@ -7421,7 +7281,13 @@
               <w:rPr>
                 <w:rFonts w:ascii="Times New Roman" w:hAnsi="Times New Roman" w:cs="Times New Roman"/>
               </w:rPr>
-              <w:t>(0.07,0.42)</w:t>
+              <w:t>(0.06</w:t>
+            </w:r>
+            <w:r>
+              <w:rPr>
+                <w:rFonts w:ascii="Times New Roman" w:hAnsi="Times New Roman" w:cs="Times New Roman"/>
+              </w:rPr>
+              <w:t>,0.42)</w:t>
             </w:r>
           </w:p>
         </w:tc>
@@ -7477,7 +7343,13 @@
               <w:rPr>
                 <w:rFonts w:ascii="Times New Roman" w:hAnsi="Times New Roman" w:cs="Times New Roman"/>
               </w:rPr>
-              <w:t>1,-1.48</w:t>
+              <w:t>6</w:t>
+            </w:r>
+            <w:r>
+              <w:rPr>
+                <w:rFonts w:ascii="Times New Roman" w:hAnsi="Times New Roman" w:cs="Times New Roman"/>
+              </w:rPr>
+              <w:t>,-1.48</w:t>
             </w:r>
             <w:r>
               <w:rPr>
@@ -7617,7 +7489,7 @@
               <w:jc w:val="center"/>
             </w:pPr>
             <w:r>
-              <w:t>(59.6,133.7</w:t>
+              <w:t>(59.6,141.5</w:t>
             </w:r>
             <w:r>
               <w:t>)</w:t>
@@ -7708,7 +7580,7 @@
               <w:t>(-3.0</w:t>
             </w:r>
             <w:r>
-              <w:t>1</w:t>
+              <w:t>6</w:t>
             </w:r>
             <w:r>
               <w:t>,-1.1</w:t>
@@ -7888,13 +7760,25 @@
               <w:rPr>
                 <w:rFonts w:ascii="Times New Roman" w:hAnsi="Times New Roman" w:cs="Times New Roman"/>
               </w:rPr>
-              <w:t>(58.7,125</w:t>
-            </w:r>
-            <w:r>
-              <w:rPr>
-                <w:rFonts w:ascii="Times New Roman" w:hAnsi="Times New Roman" w:cs="Times New Roman"/>
-              </w:rPr>
-              <w:t>.7)</w:t>
+              <w:t>(58.7,12</w:t>
+            </w:r>
+            <w:r>
+              <w:rPr>
+                <w:rFonts w:ascii="Times New Roman" w:hAnsi="Times New Roman" w:cs="Times New Roman"/>
+              </w:rPr>
+              <w:t>7</w:t>
+            </w:r>
+            <w:r>
+              <w:rPr>
+                <w:rFonts w:ascii="Times New Roman" w:hAnsi="Times New Roman" w:cs="Times New Roman"/>
+              </w:rPr>
+              <w:t>.8</w:t>
+            </w:r>
+            <w:r>
+              <w:rPr>
+                <w:rFonts w:ascii="Times New Roman" w:hAnsi="Times New Roman" w:cs="Times New Roman"/>
+              </w:rPr>
+              <w:t>)</w:t>
             </w:r>
           </w:p>
         </w:tc>
@@ -7941,7 +7825,7 @@
               <w:jc w:val="center"/>
             </w:pPr>
             <w:r>
-              <w:t>(0.10,0.74</w:t>
+              <w:t>(0.10,0.75</w:t>
             </w:r>
             <w:r>
               <w:t>)</w:t>
@@ -8199,7 +8083,13 @@
               <w:rPr>
                 <w:rFonts w:ascii="Times New Roman" w:hAnsi="Times New Roman" w:cs="Times New Roman"/>
               </w:rPr>
-              <w:t>66.7</w:t>
+              <w:t>66.</w:t>
+            </w:r>
+            <w:r>
+              <w:rPr>
+                <w:rFonts w:ascii="Times New Roman" w:hAnsi="Times New Roman" w:cs="Times New Roman"/>
+              </w:rPr>
+              <w:t>8</w:t>
             </w:r>
           </w:p>
           <w:p>
@@ -8363,7 +8253,10 @@
               <w:jc w:val="center"/>
             </w:pPr>
             <w:r>
-              <w:t>4355.7</w:t>
+              <w:t>4355.</w:t>
+            </w:r>
+            <w:r>
+              <w:t>8</w:t>
             </w:r>
           </w:p>
         </w:tc>
@@ -8380,7 +8273,10 @@
               <w:jc w:val="center"/>
             </w:pPr>
             <w:r>
-              <w:t>196.3</w:t>
+              <w:t>196.</w:t>
+            </w:r>
+            <w:r>
+              <w:t>4</w:t>
             </w:r>
           </w:p>
         </w:tc>
@@ -8978,7 +8874,13 @@
               <w:rPr>
                 <w:rFonts w:ascii="Times New Roman" w:hAnsi="Times New Roman" w:cs="Times New Roman"/>
               </w:rPr>
-              <w:t>(70.6,554.9)</w:t>
+              <w:t>(70.7,623.6</w:t>
+            </w:r>
+            <w:r>
+              <w:rPr>
+                <w:rFonts w:ascii="Times New Roman" w:hAnsi="Times New Roman" w:cs="Times New Roman"/>
+              </w:rPr>
+              <w:t>)</w:t>
             </w:r>
           </w:p>
         </w:tc>
@@ -9062,7 +8964,19 @@
               <w:rPr>
                 <w:rFonts w:ascii="Times New Roman" w:hAnsi="Times New Roman" w:cs="Times New Roman"/>
               </w:rPr>
-              <w:t>(-0.78,-0.53)</w:t>
+              <w:t>(-0.7</w:t>
+            </w:r>
+            <w:r>
+              <w:rPr>
+                <w:rFonts w:ascii="Times New Roman" w:hAnsi="Times New Roman" w:cs="Times New Roman"/>
+              </w:rPr>
+              <w:t>9</w:t>
+            </w:r>
+            <w:r>
+              <w:rPr>
+                <w:rFonts w:ascii="Times New Roman" w:hAnsi="Times New Roman" w:cs="Times New Roman"/>
+              </w:rPr>
+              <w:t>,-0.53)</w:t>
             </w:r>
           </w:p>
         </w:tc>
@@ -9163,6 +9077,7 @@
               <w:jc w:val="center"/>
             </w:pPr>
             <w:r>
+              <w:lastRenderedPageBreak/>
               <w:t>2</w:t>
             </w:r>
           </w:p>
@@ -9408,7 +9323,6 @@
               <w:jc w:val="center"/>
             </w:pPr>
             <w:r>
-              <w:lastRenderedPageBreak/>
               <w:t>3</w:t>
             </w:r>
           </w:p>
@@ -10241,7 +10155,13 @@
               <w:rPr>
                 <w:rFonts w:ascii="Times New Roman" w:hAnsi="Times New Roman" w:cs="Times New Roman"/>
               </w:rPr>
-              <w:t>(42.4,</w:t>
+              <w:t>(42.4</w:t>
+            </w:r>
+            <w:r>
+              <w:rPr>
+                <w:rFonts w:ascii="Times New Roman" w:hAnsi="Times New Roman" w:cs="Times New Roman"/>
+              </w:rPr>
+              <w:t>,</w:t>
             </w:r>
             <w:r>
               <w:rPr>
@@ -10306,7 +10226,10 @@
               <w:jc w:val="center"/>
             </w:pPr>
             <w:r>
-              <w:t>(0.52,1.09</w:t>
+              <w:t>(0.52</w:t>
+            </w:r>
+            <w:r>
+              <w:t>,1.09</w:t>
             </w:r>
             <w:r>
               <w:t>)</w:t>
@@ -10558,10 +10481,22 @@
         <w:t xml:space="preserve">Figure 1. </w:t>
       </w:r>
       <w:r>
-        <w:t xml:space="preserve"> Example VBGF using Equation 2</w:t>
-      </w:r>
-      <w:r>
-        <w:t xml:space="preserve"> with </w:t>
+        <w:t xml:space="preserve"> Example </w:t>
+      </w:r>
+      <w:r>
+        <w:t>of</w:t>
+      </w:r>
+      <w:r>
+        <w:t xml:space="preserve"> Equation 2</w:t>
+      </w:r>
+      <w:r>
+        <w:t xml:space="preserve"> </w:t>
+      </w:r>
+      <w:r>
+        <w:t xml:space="preserve">(Somers (1988) VBGF) </w:t>
+      </w:r>
+      <w:r>
+        <w:t xml:space="preserve">with </w:t>
       </w:r>
       <m:oMath>
         <m:sSub>
@@ -10703,10 +10638,22 @@
         <w:t xml:space="preserve">. </w:t>
       </w:r>
       <w:r>
-        <w:t xml:space="preserve"> Example VBGF using Equation 3</w:t>
-      </w:r>
-      <w:r>
-        <w:t xml:space="preserve"> with </w:t>
+        <w:t xml:space="preserve"> Example</w:t>
+      </w:r>
+      <w:r>
+        <w:t xml:space="preserve"> of</w:t>
+      </w:r>
+      <w:r>
+        <w:t xml:space="preserve"> Equation 3</w:t>
+      </w:r>
+      <w:r>
+        <w:t xml:space="preserve"> </w:t>
+      </w:r>
+      <w:r>
+        <w:t xml:space="preserve">(Pauly et al. (1992) VBGF) </w:t>
+      </w:r>
+      <w:r>
+        <w:t xml:space="preserve">with </w:t>
       </w:r>
       <m:oMath>
         <m:sSub>
@@ -10886,19 +10833,15 @@
       <w:r>
         <w:t xml:space="preserve"> is shown by a gray point,</w:t>
       </w:r>
-      <w:ins w:id="57" w:author="Derek Ogle" w:date="2016-09-08T11:03:00Z">
-        <w:r>
-          <w:t xml:space="preserve"> “winter point”</w:t>
-        </w:r>
-      </w:ins>
+      <w:r>
+        <w:t xml:space="preserve"> “winter point”</w:t>
+      </w:r>
       <w:r>
         <w:t xml:space="preserve"> </w:t>
       </w:r>
-      <w:ins w:id="58" w:author="Derek Ogle" w:date="2016-09-08T11:03:00Z">
-        <w:r>
-          <w:t>(</w:t>
-        </w:r>
-      </w:ins>
+      <w:r>
+        <w:t>(</w:t>
+      </w:r>
       <m:oMath>
         <m:r>
           <w:rPr>
@@ -10907,14 +10850,12 @@
           <m:t>WP</m:t>
         </m:r>
       </m:oMath>
-      <w:ins w:id="59" w:author="Derek Ogle" w:date="2016-09-08T11:03:00Z">
-        <w:r>
-          <w:rPr>
-            <w:rFonts w:eastAsiaTheme="minorEastAsia"/>
-          </w:rPr>
-          <w:t>)</w:t>
-        </w:r>
-      </w:ins>
+      <w:r>
+        <w:rPr>
+          <w:rFonts w:eastAsiaTheme="minorEastAsia"/>
+        </w:rPr>
+        <w:t>)</w:t>
+      </w:r>
       <w:r>
         <w:t xml:space="preserve"> by a vertical arrow, and no-growth period by the horizontal interval centered on the </w:t>
       </w:r>
@@ -10933,7 +10874,10 @@
         <w:t xml:space="preserve"> </w:t>
       </w:r>
       <w:r>
-        <w:t xml:space="preserve">The ages adjusted for the </w:t>
+        <w:t>A</w:t>
+      </w:r>
+      <w:r>
+        <w:t xml:space="preserve">ges adjusted for the </w:t>
       </w:r>
       <m:oMath>
         <m:r>
@@ -10999,7 +10943,10 @@
         <w:t>s</w:t>
       </w:r>
       <w:r>
-        <w:t xml:space="preserve"> at age for Australian Bonito </w:t>
+        <w:t xml:space="preserve"> at age for Australian b</w:t>
+      </w:r>
+      <w:r>
+        <w:t xml:space="preserve">onito </w:t>
       </w:r>
       <w:r>
         <w:t xml:space="preserve">(A) and standard lengths at age for </w:t>
@@ -11014,7 +10961,13 @@
         <w:t xml:space="preserve">osquitofish at Sites 2 (B), 4 (C), and 9 (D) </w:t>
       </w:r>
       <w:r>
-        <w:t>with the best-fit</w:t>
+        <w:t>with the bes</w:t>
+      </w:r>
+      <w:r>
+        <w:t xml:space="preserve">t </w:t>
+      </w:r>
+      <w:r>
+        <w:t>fit</w:t>
       </w:r>
       <w:r>
         <w:t>s</w:t>
@@ -11026,21 +10979,43 @@
         <w:t xml:space="preserve"> </w:t>
       </w:r>
       <w:r>
-        <w:t xml:space="preserve"> Equation 1 (dashed line), 2 (gray solid line), and </w:t>
-      </w:r>
-      <w:r>
-        <w:t>3 (black</w:t>
+        <w:t>Equation</w:t>
+      </w:r>
+      <w:r>
+        <w:t>s</w:t>
+      </w:r>
+      <w:r>
+        <w:t xml:space="preserve"> 1 (</w:t>
+      </w:r>
+      <w:r>
+        <w:t xml:space="preserve">Typical VBGF; </w:t>
+      </w:r>
+      <w:r>
+        <w:t>dashed line), 2 (</w:t>
+      </w:r>
+      <w:r>
+        <w:t xml:space="preserve">Somers (1988) VBGF; </w:t>
+      </w:r>
+      <w:r>
+        <w:t xml:space="preserve">gray solid line), and </w:t>
+      </w:r>
+      <w:r>
+        <w:t>3 (</w:t>
+      </w:r>
+      <w:r>
+        <w:t xml:space="preserve">Pauly et al. (1992) VBGF; </w:t>
+      </w:r>
+      <w:r>
+        <w:t>black</w:t>
       </w:r>
       <w:r>
         <w:t xml:space="preserve"> solid</w:t>
       </w:r>
-      <w:bookmarkStart w:id="60" w:name="_GoBack"/>
-      <w:bookmarkEnd w:id="60"/>
-      <w:r>
-        <w:t xml:space="preserve"> line) and Equation 2</w:t>
-      </w:r>
-      <w:r>
-        <w:t xml:space="preserve"> (gray line) superimposed</w:t>
+      <w:r>
+        <w:t xml:space="preserve"> line) </w:t>
+      </w:r>
+      <w:r>
+        <w:t>superimposed</w:t>
       </w:r>
       <w:r>
         <w:t xml:space="preserve">. </w:t>
@@ -12539,14 +12514,6 @@
 </w:numbering>
 </file>
 
-<file path=word/people.xml><?xml version="1.0" encoding="utf-8"?>
-<w15:people xmlns:wpc="http://schemas.microsoft.com/office/word/2010/wordprocessingCanvas" xmlns:mc="http://schemas.openxmlformats.org/markup-compatibility/2006" xmlns:o="urn:schemas-microsoft-com:office:office" xmlns:r="http://schemas.openxmlformats.org/officeDocument/2006/relationships" xmlns:m="http://schemas.openxmlformats.org/officeDocument/2006/math" xmlns:v="urn:schemas-microsoft-com:vml" xmlns:wp14="http://schemas.microsoft.com/office/word/2010/wordprocessingDrawing" xmlns:wp="http://schemas.openxmlformats.org/drawingml/2006/wordprocessingDrawing" xmlns:w10="urn:schemas-microsoft-com:office:word" xmlns:w="http://schemas.openxmlformats.org/wordprocessingml/2006/main" xmlns:w14="http://schemas.microsoft.com/office/word/2010/wordml" xmlns:w15="http://schemas.microsoft.com/office/word/2012/wordml" xmlns:wpg="http://schemas.microsoft.com/office/word/2010/wordprocessingGroup" xmlns:wpi="http://schemas.microsoft.com/office/word/2010/wordprocessingInk" xmlns:wne="http://schemas.microsoft.com/office/word/2006/wordml" xmlns:wps="http://schemas.microsoft.com/office/word/2010/wordprocessingShape" mc:Ignorable="w14 w15 wp14">
-  <w15:person w15:author="Derek Ogle">
-    <w15:presenceInfo w15:providerId="AD" w15:userId="S-1-5-21-13063905-244721983-281947949-1090"/>
-  </w15:person>
-</w15:people>
-</file>
-
 <file path=word/styles.xml><?xml version="1.0" encoding="utf-8"?>
 <w:styles xmlns:mc="http://schemas.openxmlformats.org/markup-compatibility/2006" xmlns:r="http://schemas.openxmlformats.org/officeDocument/2006/relationships" xmlns:w="http://schemas.openxmlformats.org/wordprocessingml/2006/main" xmlns:w14="http://schemas.microsoft.com/office/word/2010/wordml" xmlns:w15="http://schemas.microsoft.com/office/word/2012/wordml" mc:Ignorable="w14 w15">
   <w:docDefaults>
@@ -12651,7 +12618,7 @@
     <w:lsdException w:name="Normal (Web)" w:semiHidden="1" w:unhideWhenUsed="1"/>
     <w:lsdException w:name="HTML Acronym" w:semiHidden="1" w:unhideWhenUsed="1"/>
     <w:lsdException w:name="HTML Address" w:semiHidden="1" w:unhideWhenUsed="1"/>
-    <w:lsdException w:name="HTML Cite" w:semiHidden="1" w:unhideWhenUsed="1"/>
+    <w:lsdException w:name="HTML Cite" w:semiHidden="1" w:uiPriority="99" w:unhideWhenUsed="1"/>
     <w:lsdException w:name="HTML Code" w:semiHidden="1" w:unhideWhenUsed="1"/>
     <w:lsdException w:name="HTML Definition" w:semiHidden="1" w:unhideWhenUsed="1"/>
     <w:lsdException w:name="HTML Keyboard" w:semiHidden="1" w:unhideWhenUsed="1"/>
@@ -12809,7 +12776,7 @@
     <w:lsdException w:name="Colorful Shading Accent 6"/>
     <w:lsdException w:name="Colorful List Accent 6"/>
     <w:lsdException w:name="Colorful Grid Accent 6"/>
-    <w:lsdException w:name="Bibliography" w:semiHidden="1" w:unhideWhenUsed="1"/>
+    <w:lsdException w:name="Bibliography" w:semiHidden="1" w:unhideWhenUsed="1" w:qFormat="1"/>
     <w:lsdException w:name="TOC Heading" w:semiHidden="1" w:unhideWhenUsed="1"/>
     <w:lsdException w:name="Plain Table 1" w:uiPriority="41"/>
     <w:lsdException w:name="Plain Table 2" w:uiPriority="42"/>
@@ -13803,6 +13770,18 @@
     <w:basedOn w:val="DefaultParagraphFont"/>
     <w:rsid w:val="009457CC"/>
   </w:style>
+  <w:style w:type="character" w:styleId="HTMLCite">
+    <w:name w:val="HTML Cite"/>
+    <w:basedOn w:val="DefaultParagraphFont"/>
+    <w:uiPriority w:val="99"/>
+    <w:semiHidden/>
+    <w:unhideWhenUsed/>
+    <w:rsid w:val="00E74307"/>
+    <w:rPr>
+      <w:i/>
+      <w:iCs/>
+    </w:rPr>
+  </w:style>
 </w:styles>
 </file>
 
@@ -14129,7 +14108,7 @@
 </file>
 
 <file path=customXml/itemProps1.xml><?xml version="1.0" encoding="utf-8"?>
-<ds:datastoreItem xmlns:ds="http://schemas.openxmlformats.org/officeDocument/2006/customXml" ds:itemID="{408BF381-7B0D-4AFB-8109-03A2005B16CB}">
+<ds:datastoreItem xmlns:ds="http://schemas.openxmlformats.org/officeDocument/2006/customXml" ds:itemID="{51A60974-5F95-4E24-A502-D4FDC559CFE1}">
   <ds:schemaRefs>
     <ds:schemaRef ds:uri="http://schemas.openxmlformats.org/officeDocument/2006/bibliography"/>
   </ds:schemaRefs>

</xml_diff>